<commit_message>
add new candidate design pattern
</commit_message>
<xml_diff>
--- a/Documents/Benjamin_Design_Pattern.docx
+++ b/Documents/Benjamin_Design_Pattern.docx
@@ -1,6 +1,6 @@
 
 <file path=word/document.xml><?xml version="1.0" encoding="utf-8"?>
-<w:document xmlns:wpc="http://schemas.microsoft.com/office/word/2010/wordprocessingCanvas" xmlns:mc="http://schemas.openxmlformats.org/markup-compatibility/2006" xmlns:o="urn:schemas-microsoft-com:office:office" xmlns:r="http://schemas.openxmlformats.org/officeDocument/2006/relationships" xmlns:m="http://schemas.openxmlformats.org/officeDocument/2006/math" xmlns:v="urn:schemas-microsoft-com:vml" xmlns:wp14="http://schemas.microsoft.com/office/word/2010/wordprocessingDrawing" xmlns:wp="http://schemas.openxmlformats.org/drawingml/2006/wordprocessingDrawing" xmlns:w10="urn:schemas-microsoft-com:office:word" xmlns:w="http://schemas.openxmlformats.org/wordprocessingml/2006/main" xmlns:w14="http://schemas.microsoft.com/office/word/2010/wordml" xmlns:w15="http://schemas.microsoft.com/office/word/2012/wordml" xmlns:wpg="http://schemas.microsoft.com/office/word/2010/wordprocessingGroup" xmlns:wpi="http://schemas.microsoft.com/office/word/2010/wordprocessingInk" xmlns:wne="http://schemas.microsoft.com/office/word/2006/wordml" xmlns:wps="http://schemas.microsoft.com/office/word/2010/wordprocessingShape" mc:Ignorable="w14 w15 wp14">
+<w:document xmlns:wpc="http://schemas.microsoft.com/office/word/2010/wordprocessingCanvas" xmlns:mc="http://schemas.openxmlformats.org/markup-compatibility/2006" xmlns:o="urn:schemas-microsoft-com:office:office" xmlns:r="http://schemas.openxmlformats.org/officeDocument/2006/relationships" xmlns:m="http://schemas.openxmlformats.org/officeDocument/2006/math" xmlns:v="urn:schemas-microsoft-com:vml" xmlns:wp14="http://schemas.microsoft.com/office/word/2010/wordprocessingDrawing" xmlns:wp="http://schemas.openxmlformats.org/drawingml/2006/wordprocessingDrawing" xmlns:w10="urn:schemas-microsoft-com:office:word" xmlns:w="http://schemas.openxmlformats.org/wordprocessingml/2006/main" xmlns:w14="http://schemas.microsoft.com/office/word/2010/wordml" xmlns:wpg="http://schemas.microsoft.com/office/word/2010/wordprocessingGroup" xmlns:wpi="http://schemas.microsoft.com/office/word/2010/wordprocessingInk" xmlns:wne="http://schemas.microsoft.com/office/word/2006/wordml" xmlns:wps="http://schemas.microsoft.com/office/word/2010/wordprocessingShape" mc:Ignorable="w14 wp14">
   <w:body>
     <w:p>
       <w:pPr>
@@ -63,7 +63,7 @@
       <w:r>
         <w:rPr>
           <w:noProof/>
-          <w:lang w:val="en-US" w:eastAsia="zh-CN"/>
+          <w:lang w:eastAsia="en-SG"/>
         </w:rPr>
         <mc:AlternateContent>
           <mc:Choice Requires="wps">
@@ -127,7 +127,7 @@
               </wp:anchor>
             </w:drawing>
           </mc:Choice>
-          <mc:Fallback>
+          <mc:Fallback xmlns:w15="http://schemas.microsoft.com/office/word/2012/wordml">
             <w:pict>
               <v:shapetype w14:anchorId="246261C7" id="_x0000_t32" coordsize="21600,21600" o:spt="32" o:oned="t" path="m,l21600,21600e" filled="f">
                 <v:path arrowok="t" fillok="f" o:connecttype="none"/>
@@ -143,7 +143,7 @@
       <w:r>
         <w:rPr>
           <w:noProof/>
-          <w:lang w:val="en-US" w:eastAsia="zh-CN"/>
+          <w:lang w:eastAsia="en-SG"/>
         </w:rPr>
         <mc:AlternateContent>
           <mc:Choice Requires="wps">
@@ -237,7 +237,7 @@
           </mc:Choice>
           <mc:Fallback>
             <w:pict>
-              <v:rect w14:anchorId="34232E74" id="Rectangle 7" o:spid="_x0000_s1026" style="position:absolute;margin-left:400.05pt;margin-top:346.6pt;width:105.8pt;height:68.85pt;z-index:251663360;visibility:visible;mso-wrap-style:square;mso-width-percent:0;mso-height-percent:0;mso-wrap-distance-left:9pt;mso-wrap-distance-top:0;mso-wrap-distance-right:9pt;mso-wrap-distance-bottom:0;mso-position-horizontal:absolute;mso-position-horizontal-relative:text;mso-position-vertical:absolute;mso-position-vertical-relative:text;mso-width-percent:0;mso-height-percent:0;mso-width-relative:margin;mso-height-relative:margin;v-text-anchor:middle" o:gfxdata="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" filled="f" strokecolor="black [3213]" strokeweight="2pt">
+              <v:rect id="Rectangle 7" o:spid="_x0000_s1026" style="position:absolute;margin-left:400.05pt;margin-top:346.6pt;width:105.8pt;height:68.85pt;z-index:251663360;visibility:visible;mso-wrap-style:square;mso-width-percent:0;mso-height-percent:0;mso-wrap-distance-left:9pt;mso-wrap-distance-top:0;mso-wrap-distance-right:9pt;mso-wrap-distance-bottom:0;mso-position-horizontal:absolute;mso-position-horizontal-relative:text;mso-position-vertical:absolute;mso-position-vertical-relative:text;mso-width-percent:0;mso-height-percent:0;mso-width-relative:margin;mso-height-relative:margin;v-text-anchor:middle" o:gfxdata="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" filled="f" strokecolor="black [3213]" strokeweight="2pt">
                 <v:textbox>
                   <w:txbxContent>
                     <w:p>
@@ -267,7 +267,7 @@
       <w:r>
         <w:rPr>
           <w:noProof/>
-          <w:lang w:val="en-US" w:eastAsia="zh-CN"/>
+          <w:lang w:eastAsia="en-SG"/>
         </w:rPr>
         <w:drawing>
           <wp:inline distT="0" distB="0" distL="0" distR="0" wp14:anchorId="2C769C81" wp14:editId="5D5EC87E">
@@ -287,7 +287,7 @@
                     </pic:cNvPicPr>
                   </pic:nvPicPr>
                   <pic:blipFill rotWithShape="1">
-                    <a:blip r:embed="rId6">
+                    <a:blip r:embed="rId7">
                       <a:extLst>
                         <a:ext uri="{28A0092B-C50C-407E-A947-70E740481C1C}">
                           <a14:useLocalDpi xmlns:a14="http://schemas.microsoft.com/office/drawing/2010/main" val="0"/>
@@ -353,7 +353,7 @@
         <w:rPr>
           <w:b/>
           <w:noProof/>
-          <w:lang w:val="en-US" w:eastAsia="zh-CN"/>
+          <w:lang w:eastAsia="en-SG"/>
         </w:rPr>
         <mc:AlternateContent>
           <mc:Choice Requires="wps">
@@ -411,7 +411,7 @@
               </wp:anchor>
             </w:drawing>
           </mc:Choice>
-          <mc:Fallback>
+          <mc:Fallback xmlns:w15="http://schemas.microsoft.com/office/word/2012/wordml">
             <w:pict>
               <v:shape w14:anchorId="289294AC" id="Straight Arrow Connector 5" o:spid="_x0000_s1026" type="#_x0000_t32" style="position:absolute;margin-left:118.95pt;margin-top:131.2pt;width:65.75pt;height:127.75pt;flip:y;z-index:251661312;visibility:visible;mso-wrap-style:square;mso-wrap-distance-left:9pt;mso-wrap-distance-top:0;mso-wrap-distance-right:9pt;mso-wrap-distance-bottom:0;mso-position-horizontal:absolute;mso-position-horizontal-relative:text;mso-position-vertical:absolute;mso-position-vertical-relative:text" o:gfxdata="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" strokecolor="black [3213]">
                 <v:stroke endarrow="open"/>
@@ -424,7 +424,7 @@
         <w:rPr>
           <w:b/>
           <w:noProof/>
-          <w:lang w:val="en-US" w:eastAsia="zh-CN"/>
+          <w:lang w:eastAsia="en-SG"/>
         </w:rPr>
         <mc:AlternateContent>
           <mc:Choice Requires="wps">
@@ -552,7 +552,7 @@
           </mc:Choice>
           <mc:Fallback>
             <w:pict>
-              <v:rect w14:anchorId="5F563837" id="Rectangle 4" o:spid="_x0000_s1027" style="position:absolute;margin-left:27.45pt;margin-top:250.75pt;width:105.8pt;height:68.85pt;z-index:251660288;visibility:visible;mso-wrap-style:square;mso-width-percent:0;mso-height-percent:0;mso-wrap-distance-left:9pt;mso-wrap-distance-top:0;mso-wrap-distance-right:9pt;mso-wrap-distance-bottom:0;mso-position-horizontal:absolute;mso-position-horizontal-relative:text;mso-position-vertical:absolute;mso-position-vertical-relative:text;mso-width-percent:0;mso-height-percent:0;mso-width-relative:margin;mso-height-relative:margin;v-text-anchor:middle" o:gfxdata="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" filled="f" strokecolor="black [3213]" strokeweight="2pt">
+              <v:rect id="Rectangle 4" o:spid="_x0000_s1027" style="position:absolute;margin-left:27.45pt;margin-top:250.75pt;width:105.8pt;height:68.85pt;z-index:251660288;visibility:visible;mso-wrap-style:square;mso-width-percent:0;mso-height-percent:0;mso-wrap-distance-left:9pt;mso-wrap-distance-top:0;mso-wrap-distance-right:9pt;mso-wrap-distance-bottom:0;mso-position-horizontal:absolute;mso-position-horizontal-relative:text;mso-position-vertical:absolute;mso-position-vertical-relative:text;mso-width-percent:0;mso-height-percent:0;mso-width-relative:margin;mso-height-relative:margin;v-text-anchor:middle" o:gfxdata="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" filled="f" strokecolor="black [3213]" strokeweight="2pt">
                 <v:textbox>
                   <w:txbxContent>
                     <w:p>
@@ -616,7 +616,7 @@
       <w:r>
         <w:rPr>
           <w:noProof/>
-          <w:lang w:val="en-US" w:eastAsia="zh-CN"/>
+          <w:lang w:eastAsia="en-SG"/>
         </w:rPr>
         <mc:AlternateContent>
           <mc:Choice Requires="wps">
@@ -687,7 +687,7 @@
               </wp:anchor>
             </w:drawing>
           </mc:Choice>
-          <mc:Fallback>
+          <mc:Fallback xmlns:w15="http://schemas.microsoft.com/office/word/2012/wordml">
             <w:pict>
               <v:rect w14:anchorId="5ABB39EA" id="Rectangle 3" o:spid="_x0000_s1026" style="position:absolute;margin-left:188.45pt;margin-top:108.7pt;width:55.7pt;height:22.55pt;z-index:251659264;visibility:visible;mso-wrap-style:square;mso-width-percent:0;mso-height-percent:0;mso-wrap-distance-left:9pt;mso-wrap-distance-top:0;mso-wrap-distance-right:9pt;mso-wrap-distance-bottom:0;mso-position-horizontal:absolute;mso-position-horizontal-relative:text;mso-position-vertical:absolute;mso-position-vertical-relative:text;mso-width-percent:0;mso-height-percent:0;mso-width-relative:margin;mso-height-relative:margin;v-text-anchor:middle" o:gfxdata="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" filled="f" strokecolor="red" strokeweight="2pt"/>
             </w:pict>
@@ -697,7 +697,7 @@
       <w:r>
         <w:rPr>
           <w:noProof/>
-          <w:lang w:val="en-US" w:eastAsia="zh-CN"/>
+          <w:lang w:eastAsia="en-SG"/>
         </w:rPr>
         <w:drawing>
           <wp:inline distT="0" distB="0" distL="0" distR="0">
@@ -717,7 +717,7 @@
                     </pic:cNvPicPr>
                   </pic:nvPicPr>
                   <pic:blipFill>
-                    <a:blip r:embed="rId7">
+                    <a:blip r:embed="rId8">
                       <a:extLst>
                         <a:ext uri="{28A0092B-C50C-407E-A947-70E740481C1C}">
                           <a14:useLocalDpi xmlns:a14="http://schemas.microsoft.com/office/drawing/2010/main" val="0"/>
@@ -796,17 +796,19 @@
       <w:tblPr>
         <w:tblStyle w:val="TableGrid"/>
         <w:tblW w:w="0" w:type="auto"/>
+        <w:tblLayout w:type="fixed"/>
         <w:tblLook w:val="04A0" w:firstRow="1" w:lastRow="0" w:firstColumn="1" w:lastColumn="0" w:noHBand="0" w:noVBand="1"/>
       </w:tblPr>
       <w:tblGrid>
-        <w:gridCol w:w="1478"/>
-        <w:gridCol w:w="3754"/>
-        <w:gridCol w:w="4010"/>
+        <w:gridCol w:w="1317"/>
+        <w:gridCol w:w="2477"/>
+        <w:gridCol w:w="3118"/>
+        <w:gridCol w:w="2330"/>
       </w:tblGrid>
       <w:tr>
         <w:tc>
           <w:tcPr>
-            <w:tcW w:w="1506" w:type="dxa"/>
+            <w:tcW w:w="1317" w:type="dxa"/>
           </w:tcPr>
           <w:p>
             <w:pPr>
@@ -818,7 +820,7 @@
         </w:tc>
         <w:tc>
           <w:tcPr>
-            <w:tcW w:w="3708" w:type="dxa"/>
+            <w:tcW w:w="2477" w:type="dxa"/>
           </w:tcPr>
           <w:p>
             <w:pPr>
@@ -836,7 +838,7 @@
         </w:tc>
         <w:tc>
           <w:tcPr>
-            <w:tcW w:w="4028" w:type="dxa"/>
+            <w:tcW w:w="3118" w:type="dxa"/>
           </w:tcPr>
           <w:p>
             <w:pPr>
@@ -849,6 +851,24 @@
                 <w:b/>
               </w:rPr>
               <w:t>Bridge</w:t>
+            </w:r>
+          </w:p>
+        </w:tc>
+        <w:tc>
+          <w:tcPr>
+            <w:tcW w:w="2330" w:type="dxa"/>
+          </w:tcPr>
+          <w:p>
+            <w:pPr>
+              <w:rPr>
+                <w:b/>
+              </w:rPr>
+            </w:pPr>
+            <w:r>
+              <w:rPr>
+                <w:b/>
+              </w:rPr>
+              <w:t>Composite</w:t>
             </w:r>
           </w:p>
         </w:tc>
@@ -856,7 +876,7 @@
       <w:tr>
         <w:tc>
           <w:tcPr>
-            <w:tcW w:w="1506" w:type="dxa"/>
+            <w:tcW w:w="1317" w:type="dxa"/>
           </w:tcPr>
           <w:p>
             <w:pPr>
@@ -874,7 +894,7 @@
         </w:tc>
         <w:tc>
           <w:tcPr>
-            <w:tcW w:w="3708" w:type="dxa"/>
+            <w:tcW w:w="2477" w:type="dxa"/>
           </w:tcPr>
           <w:p>
             <w:pPr>
@@ -882,38 +902,26 @@
               <w:autoSpaceDN w:val="0"/>
               <w:adjustRightInd w:val="0"/>
               <w:rPr>
-                <w:rFonts w:ascii="Times-Roman" w:hAnsi="Times-Roman" w:cs="Times-Roman"/>
+                <w:rFonts w:cstheme="minorHAnsi"/>
               </w:rPr>
             </w:pPr>
             <w:r>
               <w:rPr>
-                <w:rFonts w:ascii="Times-Roman" w:hAnsi="Times-Roman" w:cs="Times-Roman"/>
-              </w:rPr>
-              <w:t xml:space="preserve">Attach additional responsibilities to an object dynamically. </w:t>
-            </w:r>
-            <w:r>
-              <w:rPr>
-                <w:rFonts w:ascii="Times-Roman" w:hAnsi="Times-Roman" w:cs="Times-Roman"/>
-              </w:rPr>
-              <w:t xml:space="preserve">Decorators </w:t>
-            </w:r>
-            <w:r>
-              <w:rPr>
-                <w:rFonts w:ascii="Times-Roman" w:hAnsi="Times-Roman" w:cs="Times-Roman"/>
-              </w:rPr>
-              <w:t xml:space="preserve">provide a flexible alternative to </w:t>
+                <w:rFonts w:cstheme="minorHAnsi"/>
+              </w:rPr>
+              <w:t xml:space="preserve">Attach additional responsibilities to an object dynamically. Decorators provide a flexible alternative to </w:t>
             </w:r>
             <w:proofErr w:type="spellStart"/>
             <w:r>
               <w:rPr>
-                <w:rFonts w:ascii="Times-Roman" w:hAnsi="Times-Roman" w:cs="Times-Roman"/>
+                <w:rFonts w:cstheme="minorHAnsi"/>
               </w:rPr>
               <w:t>subclassing</w:t>
             </w:r>
             <w:proofErr w:type="spellEnd"/>
             <w:r>
               <w:rPr>
-                <w:rFonts w:ascii="Times-Roman" w:hAnsi="Times-Roman" w:cs="Times-Roman"/>
+                <w:rFonts w:cstheme="minorHAnsi"/>
               </w:rPr>
               <w:t xml:space="preserve"> for extending functionality.</w:t>
             </w:r>
@@ -921,14 +929,70 @@
         </w:tc>
         <w:tc>
           <w:tcPr>
-            <w:tcW w:w="4028" w:type="dxa"/>
+            <w:tcW w:w="3118" w:type="dxa"/>
           </w:tcPr>
           <w:p>
+            <w:pPr>
+              <w:rPr>
+                <w:rFonts w:cstheme="minorHAnsi"/>
+              </w:rPr>
+            </w:pPr>
             <w:r>
               <w:rPr>
                 <w:rFonts w:cstheme="minorHAnsi"/>
               </w:rPr>
               <w:t>Decouple an abstraction from its implementation so that the two can vary independently.</w:t>
+            </w:r>
+          </w:p>
+        </w:tc>
+        <w:tc>
+          <w:tcPr>
+            <w:tcW w:w="2330" w:type="dxa"/>
+          </w:tcPr>
+          <w:p>
+            <w:pPr>
+              <w:autoSpaceDE w:val="0"/>
+              <w:autoSpaceDN w:val="0"/>
+              <w:adjustRightInd w:val="0"/>
+              <w:rPr>
+                <w:rFonts w:cstheme="minorHAnsi"/>
+              </w:rPr>
+            </w:pPr>
+            <w:r>
+              <w:rPr>
+                <w:rFonts w:cstheme="minorHAnsi"/>
+              </w:rPr>
+              <w:t>Compose obje</w:t>
+            </w:r>
+            <w:r>
+              <w:rPr>
+                <w:rFonts w:cstheme="minorHAnsi"/>
+              </w:rPr>
+              <w:t>cts into tree structures to</w:t>
+            </w:r>
+            <w:r>
+              <w:rPr>
+                <w:rFonts w:cstheme="minorHAnsi"/>
+              </w:rPr>
+              <w:t xml:space="preserve"> represent part-whole hierarchi</w:t>
+            </w:r>
+            <w:r>
+              <w:rPr>
+                <w:rFonts w:cstheme="minorHAnsi"/>
+              </w:rPr>
+              <w:t>es. Composite lets clients treat individual obje</w:t>
+            </w:r>
+            <w:r>
+              <w:rPr>
+                <w:rFonts w:cstheme="minorHAnsi"/>
+              </w:rPr>
+              <w:t xml:space="preserve">cts and compositions of objects </w:t>
+            </w:r>
+            <w:r>
+              <w:rPr>
+                <w:rFonts w:cstheme="minorHAnsi"/>
+              </w:rPr>
+              <w:t>uniformly.</w:t>
             </w:r>
           </w:p>
         </w:tc>
@@ -936,7 +1000,7 @@
       <w:tr>
         <w:tc>
           <w:tcPr>
-            <w:tcW w:w="1506" w:type="dxa"/>
+            <w:tcW w:w="1317" w:type="dxa"/>
           </w:tcPr>
           <w:p>
             <w:pPr>
@@ -954,7 +1018,7 @@
         </w:tc>
         <w:tc>
           <w:tcPr>
-            <w:tcW w:w="3708" w:type="dxa"/>
+            <w:tcW w:w="2477" w:type="dxa"/>
           </w:tcPr>
           <w:p>
             <w:pPr>
@@ -967,26 +1031,14 @@
               <w:autoSpaceDN w:val="0"/>
               <w:adjustRightInd w:val="0"/>
               <w:rPr>
-                <w:rFonts w:ascii="Times-Roman" w:hAnsi="Times-Roman" w:cs="Times-Roman"/>
+                <w:rFonts w:cstheme="minorHAnsi"/>
               </w:rPr>
             </w:pPr>
             <w:r>
               <w:rPr>
-                <w:rFonts w:ascii="Times-Roman" w:hAnsi="Times-Roman" w:cs="Times-Roman"/>
-              </w:rPr>
-              <w:t>To add responsibilities to individual objects dynamically and transparently,</w:t>
-            </w:r>
-            <w:r>
-              <w:rPr>
-                <w:rFonts w:ascii="Times-Roman" w:hAnsi="Times-Roman" w:cs="Times-Roman"/>
-              </w:rPr>
-              <w:t xml:space="preserve"> </w:t>
-            </w:r>
-            <w:r>
-              <w:rPr>
-                <w:rFonts w:ascii="Times-Roman" w:hAnsi="Times-Roman" w:cs="Times-Roman"/>
-              </w:rPr>
-              <w:t>that is, without affecting other objects.</w:t>
+                <w:rFonts w:cstheme="minorHAnsi"/>
+              </w:rPr>
+              <w:t>To add responsibilities to individual objects dynamically and transparently, that is, without affecting other objects.</w:t>
             </w:r>
           </w:p>
           <w:p>
@@ -1000,12 +1052,12 @@
               <w:autoSpaceDN w:val="0"/>
               <w:adjustRightInd w:val="0"/>
               <w:rPr>
-                <w:rFonts w:ascii="Times-Roman" w:hAnsi="Times-Roman" w:cs="Times-Roman"/>
+                <w:rFonts w:cstheme="minorHAnsi"/>
               </w:rPr>
             </w:pPr>
             <w:r>
               <w:rPr>
-                <w:rFonts w:ascii="Times-Roman" w:hAnsi="Times-Roman" w:cs="Times-Roman"/>
+                <w:rFonts w:cstheme="minorHAnsi"/>
               </w:rPr>
               <w:t>For responsibilities that can be withdrawn.</w:t>
             </w:r>
@@ -1021,40 +1073,40 @@
               <w:autoSpaceDN w:val="0"/>
               <w:adjustRightInd w:val="0"/>
               <w:rPr>
-                <w:rFonts w:ascii="Times-Roman" w:hAnsi="Times-Roman" w:cs="Times-Roman"/>
+                <w:rFonts w:cstheme="minorHAnsi"/>
               </w:rPr>
             </w:pPr>
             <w:r>
               <w:rPr>
-                <w:rFonts w:ascii="Times-Roman" w:hAnsi="Times-Roman" w:cs="Times-Roman"/>
+                <w:rFonts w:cstheme="minorHAnsi"/>
               </w:rPr>
               <w:t xml:space="preserve">When extension by </w:t>
             </w:r>
             <w:proofErr w:type="spellStart"/>
             <w:r>
               <w:rPr>
-                <w:rFonts w:ascii="Times-Roman" w:hAnsi="Times-Roman" w:cs="Times-Roman"/>
+                <w:rFonts w:cstheme="minorHAnsi"/>
               </w:rPr>
               <w:t>subclassing</w:t>
             </w:r>
             <w:proofErr w:type="spellEnd"/>
             <w:r>
               <w:rPr>
-                <w:rFonts w:ascii="Times-Roman" w:hAnsi="Times-Roman" w:cs="Times-Roman"/>
+                <w:rFonts w:cstheme="minorHAnsi"/>
               </w:rPr>
               <w:t xml:space="preserve"> is impractical. Sometimes a large number of independent extensions are possible and would produce an explosion of subclasses to support ever y combination. Or a class definition maybe hidden or otherwise unavailable for </w:t>
             </w:r>
             <w:proofErr w:type="spellStart"/>
             <w:r>
               <w:rPr>
-                <w:rFonts w:ascii="Times-Roman" w:hAnsi="Times-Roman" w:cs="Times-Roman"/>
+                <w:rFonts w:cstheme="minorHAnsi"/>
               </w:rPr>
               <w:t>subclassing</w:t>
             </w:r>
             <w:proofErr w:type="spellEnd"/>
             <w:r>
               <w:rPr>
-                <w:rFonts w:ascii="Times-Roman" w:hAnsi="Times-Roman" w:cs="Times-Roman"/>
+                <w:rFonts w:cstheme="minorHAnsi"/>
               </w:rPr>
               <w:t>.</w:t>
             </w:r>
@@ -1062,7 +1114,7 @@
         </w:tc>
         <w:tc>
           <w:tcPr>
-            <w:tcW w:w="4028" w:type="dxa"/>
+            <w:tcW w:w="3118" w:type="dxa"/>
           </w:tcPr>
           <w:p>
             <w:pPr>
@@ -1075,32 +1127,14 @@
               <w:autoSpaceDN w:val="0"/>
               <w:adjustRightInd w:val="0"/>
               <w:rPr>
-                <w:rFonts w:ascii="Times-Roman" w:hAnsi="Times-Roman" w:cs="Times-Roman"/>
+                <w:rFonts w:cstheme="minorHAnsi"/>
               </w:rPr>
             </w:pPr>
             <w:r>
               <w:rPr>
-                <w:rFonts w:ascii="Times-Roman" w:hAnsi="Times-Roman" w:cs="Times-Roman"/>
-              </w:rPr>
-              <w:t>Y</w:t>
-            </w:r>
-            <w:r>
-              <w:rPr>
-                <w:rFonts w:ascii="Times-Roman" w:hAnsi="Times-Roman" w:cs="Times-Roman"/>
-              </w:rPr>
-              <w:t>ou want to avoid a permanent binding between an abstraction and its</w:t>
-            </w:r>
-            <w:r>
-              <w:rPr>
-                <w:rFonts w:ascii="Times-Roman" w:hAnsi="Times-Roman" w:cs="Times-Roman"/>
-              </w:rPr>
-              <w:t xml:space="preserve"> </w:t>
-            </w:r>
-            <w:r>
-              <w:rPr>
-                <w:rFonts w:ascii="Times-Roman" w:hAnsi="Times-Roman" w:cs="Times-Roman"/>
-              </w:rPr>
-              <w:t>implementation.</w:t>
+                <w:rFonts w:cstheme="minorHAnsi"/>
+              </w:rPr>
+              <w:t>You want to avoid a permanent binding between an abstraction and its implementation.</w:t>
             </w:r>
           </w:p>
           <w:p>
@@ -1114,50 +1148,14 @@
               <w:autoSpaceDN w:val="0"/>
               <w:adjustRightInd w:val="0"/>
               <w:rPr>
-                <w:rFonts w:ascii="Times-Roman" w:hAnsi="Times-Roman" w:cs="Times-Roman"/>
+                <w:rFonts w:cstheme="minorHAnsi"/>
               </w:rPr>
             </w:pPr>
             <w:r>
               <w:rPr>
-                <w:rFonts w:ascii="Times-Roman" w:hAnsi="Times-Roman" w:cs="Times-Roman"/>
-              </w:rPr>
-              <w:t>This might b</w:t>
-            </w:r>
-            <w:r>
-              <w:rPr>
-                <w:rFonts w:ascii="Times-Roman" w:hAnsi="Times-Roman" w:cs="Times-Roman"/>
-              </w:rPr>
-              <w:t>e the case, for examp</w:t>
-            </w:r>
-            <w:r>
-              <w:rPr>
-                <w:rFonts w:ascii="Times-Roman" w:hAnsi="Times-Roman" w:cs="Times-Roman"/>
-              </w:rPr>
-              <w:t>le,</w:t>
-            </w:r>
-            <w:r>
-              <w:rPr>
-                <w:rFonts w:ascii="Times-Roman" w:hAnsi="Times-Roman" w:cs="Times-Roman"/>
-              </w:rPr>
-              <w:t xml:space="preserve"> </w:t>
-            </w:r>
-            <w:r>
-              <w:rPr>
-                <w:rFonts w:ascii="Times-Roman" w:hAnsi="Times-Roman" w:cs="Times-Roman"/>
-              </w:rPr>
-              <w:t>when the implementation</w:t>
-            </w:r>
-            <w:r>
-              <w:rPr>
-                <w:rFonts w:ascii="Times-Roman" w:hAnsi="Times-Roman" w:cs="Times-Roman"/>
-              </w:rPr>
-              <w:t xml:space="preserve"> </w:t>
-            </w:r>
-            <w:r>
-              <w:rPr>
-                <w:rFonts w:ascii="Times-Roman" w:hAnsi="Times-Roman" w:cs="Times-Roman"/>
-              </w:rPr>
-              <w:t>must be selected or switched at run-time.</w:t>
+                <w:rFonts w:cstheme="minorHAnsi"/>
+              </w:rPr>
+              <w:t>This might be the case, for example, when the implementation must be selected or switched at run-time.</w:t>
             </w:r>
           </w:p>
           <w:p>
@@ -1171,52 +1169,28 @@
               <w:autoSpaceDN w:val="0"/>
               <w:adjustRightInd w:val="0"/>
               <w:rPr>
-                <w:rFonts w:ascii="Times-Roman" w:hAnsi="Times-Roman" w:cs="Times-Roman"/>
+                <w:rFonts w:cstheme="minorHAnsi"/>
               </w:rPr>
             </w:pPr>
             <w:r>
               <w:rPr>
-                <w:rFonts w:ascii="Times-Roman" w:hAnsi="Times-Roman" w:cs="Times-Roman"/>
-              </w:rPr>
-              <w:t>Both</w:t>
-            </w:r>
-            <w:r>
-              <w:rPr>
-                <w:rFonts w:ascii="Times-Roman" w:hAnsi="Times-Roman" w:cs="Times-Roman"/>
-              </w:rPr>
-              <w:t xml:space="preserve"> the abstractions and their implementations should be extensible by</w:t>
-            </w:r>
-            <w:r>
-              <w:rPr>
-                <w:rFonts w:ascii="Times-Roman" w:hAnsi="Times-Roman" w:cs="Times-Roman"/>
-              </w:rPr>
-              <w:t xml:space="preserve"> </w:t>
+                <w:rFonts w:cstheme="minorHAnsi"/>
+              </w:rPr>
+              <w:t xml:space="preserve">Both the abstractions and their implementations should be extensible by </w:t>
             </w:r>
             <w:proofErr w:type="spellStart"/>
             <w:r>
               <w:rPr>
-                <w:rFonts w:ascii="Times-Roman" w:hAnsi="Times-Roman" w:cs="Times-Roman"/>
+                <w:rFonts w:cstheme="minorHAnsi"/>
               </w:rPr>
               <w:t>subclassing</w:t>
             </w:r>
             <w:proofErr w:type="spellEnd"/>
             <w:r>
               <w:rPr>
-                <w:rFonts w:ascii="Times-Roman" w:hAnsi="Times-Roman" w:cs="Times-Roman"/>
-              </w:rPr>
-              <w:t>. In this case, the Bridge pattern lets you combine the different</w:t>
-            </w:r>
-            <w:r>
-              <w:rPr>
-                <w:rFonts w:ascii="Times-Roman" w:hAnsi="Times-Roman" w:cs="Times-Roman"/>
-              </w:rPr>
-              <w:t xml:space="preserve"> </w:t>
-            </w:r>
-            <w:r>
-              <w:rPr>
-                <w:rFonts w:ascii="Times-Roman" w:hAnsi="Times-Roman" w:cs="Times-Roman"/>
-              </w:rPr>
-              <w:t>abstractions and implementations and extend them independently.</w:t>
+                <w:rFonts w:cstheme="minorHAnsi"/>
+              </w:rPr>
+              <w:t>. In this case, the Bridge pattern lets you combine the different abstractions and implementations and extend them independently.</w:t>
             </w:r>
           </w:p>
           <w:p>
@@ -1230,32 +1204,14 @@
               <w:autoSpaceDN w:val="0"/>
               <w:adjustRightInd w:val="0"/>
               <w:rPr>
-                <w:rFonts w:ascii="Times-Roman" w:hAnsi="Times-Roman" w:cs="Times-Roman"/>
+                <w:rFonts w:cstheme="minorHAnsi"/>
               </w:rPr>
             </w:pPr>
             <w:r>
               <w:rPr>
-                <w:rFonts w:ascii="Times-Roman" w:hAnsi="Times-Roman" w:cs="Times-Roman"/>
-              </w:rPr>
-              <w:t>Changes</w:t>
-            </w:r>
-            <w:r>
-              <w:rPr>
-                <w:rFonts w:ascii="Times-Roman" w:hAnsi="Times-Roman" w:cs="Times-Roman"/>
-              </w:rPr>
-              <w:t xml:space="preserve"> in the implementation of an abstraction should have no impact on</w:t>
-            </w:r>
-            <w:r>
-              <w:rPr>
-                <w:rFonts w:ascii="Times-Roman" w:hAnsi="Times-Roman" w:cs="Times-Roman"/>
-              </w:rPr>
-              <w:t xml:space="preserve"> </w:t>
-            </w:r>
-            <w:r>
-              <w:rPr>
-                <w:rFonts w:ascii="Times-Roman" w:hAnsi="Times-Roman" w:cs="Times-Roman"/>
-              </w:rPr>
-              <w:t>clients; that is, their code should not have to be recompiled.</w:t>
+                <w:rFonts w:cstheme="minorHAnsi"/>
+              </w:rPr>
+              <w:t>Changes in the implementation of an abstraction should have no impact on clients; that is, their code should not have to be recompiled.</w:t>
             </w:r>
           </w:p>
           <w:p>
@@ -1269,6 +1225,39 @@
               <w:autoSpaceDN w:val="0"/>
               <w:adjustRightInd w:val="0"/>
               <w:rPr>
+                <w:rFonts w:cstheme="minorHAnsi"/>
+              </w:rPr>
+            </w:pPr>
+            <w:r>
+              <w:rPr>
+                <w:rFonts w:cstheme="minorHAnsi"/>
+              </w:rPr>
+              <w:t>You want to share an implementation among multiple objects (perhaps using reference counting), and this fact should be hidden from the client.</w:t>
+            </w:r>
+          </w:p>
+          <w:p>
+            <w:pPr>
+              <w:rPr>
+                <w:rFonts w:cstheme="minorHAnsi"/>
+              </w:rPr>
+            </w:pPr>
+          </w:p>
+        </w:tc>
+        <w:tc>
+          <w:tcPr>
+            <w:tcW w:w="2330" w:type="dxa"/>
+          </w:tcPr>
+          <w:p>
+            <w:pPr>
+              <w:pStyle w:val="ListParagraph"/>
+              <w:numPr>
+                <w:ilvl w:val="0"/>
+                <w:numId w:val="1"/>
+              </w:numPr>
+              <w:autoSpaceDE w:val="0"/>
+              <w:autoSpaceDN w:val="0"/>
+              <w:adjustRightInd w:val="0"/>
+              <w:rPr>
                 <w:rFonts w:ascii="Times-Roman" w:hAnsi="Times-Roman" w:cs="Times-Roman"/>
               </w:rPr>
             </w:pPr>
@@ -1276,25 +1265,25 @@
               <w:rPr>
                 <w:rFonts w:ascii="Times-Roman" w:hAnsi="Times-Roman" w:cs="Times-Roman"/>
               </w:rPr>
-              <w:t>Y</w:t>
+              <w:t>You</w:t>
             </w:r>
             <w:r>
               <w:rPr>
                 <w:rFonts w:ascii="Times-Roman" w:hAnsi="Times-Roman" w:cs="Times-Roman"/>
               </w:rPr>
-              <w:t>ou</w:t>
+              <w:t xml:space="preserve"> want to re</w:t>
             </w:r>
             <w:r>
               <w:rPr>
                 <w:rFonts w:ascii="Times-Roman" w:hAnsi="Times-Roman" w:cs="Times-Roman"/>
               </w:rPr>
-              <w:t xml:space="preserve"> wa</w:t>
+              <w:t xml:space="preserve">present part-whole hierarchies </w:t>
             </w:r>
             <w:r>
               <w:rPr>
                 <w:rFonts w:ascii="Times-Roman" w:hAnsi="Times-Roman" w:cs="Times-Roman"/>
               </w:rPr>
-              <w:t>nt to</w:t>
+              <w:t>of</w:t>
             </w:r>
             <w:r>
               <w:rPr>
@@ -1306,75 +1295,95 @@
               <w:rPr>
                 <w:rFonts w:ascii="Times-Roman" w:hAnsi="Times-Roman" w:cs="Times-Roman"/>
               </w:rPr>
-              <w:t>share an</w:t>
-            </w:r>
-            <w:r>
+              <w:t>objects.</w:t>
+            </w:r>
+          </w:p>
+          <w:p>
+            <w:pPr>
+              <w:pStyle w:val="ListParagraph"/>
+              <w:numPr>
+                <w:ilvl w:val="0"/>
+                <w:numId w:val="1"/>
+              </w:numPr>
+              <w:autoSpaceDE w:val="0"/>
+              <w:autoSpaceDN w:val="0"/>
+              <w:adjustRightInd w:val="0"/>
               <w:rPr>
                 <w:rFonts w:ascii="Times-Roman" w:hAnsi="Times-Roman" w:cs="Times-Roman"/>
               </w:rPr>
-              <w:t xml:space="preserve"> implementati</w:t>
-            </w:r>
+            </w:pPr>
             <w:r>
               <w:rPr>
                 <w:rFonts w:ascii="Times-Roman" w:hAnsi="Times-Roman" w:cs="Times-Roman"/>
               </w:rPr>
-              <w:t>on</w:t>
+              <w:t>You</w:t>
             </w:r>
             <w:r>
               <w:rPr>
                 <w:rFonts w:ascii="Times-Roman" w:hAnsi="Times-Roman" w:cs="Times-Roman"/>
               </w:rPr>
-              <w:t xml:space="preserve"> amo</w:t>
+              <w:t xml:space="preserve"> want clients to be able to ignore the difference between compo</w:t>
             </w:r>
             <w:r>
               <w:rPr>
                 <w:rFonts w:ascii="Times-Roman" w:hAnsi="Times-Roman" w:cs="Times-Roman"/>
               </w:rPr>
-              <w:t>ng</w:t>
+              <w:t>sitio</w:t>
             </w:r>
             <w:r>
               <w:rPr>
                 <w:rFonts w:ascii="Times-Roman" w:hAnsi="Times-Roman" w:cs="Times-Roman"/>
               </w:rPr>
-              <w:t xml:space="preserve"> multip</w:t>
+              <w:t>ns</w:t>
             </w:r>
             <w:r>
               <w:rPr>
                 <w:rFonts w:ascii="Times-Roman" w:hAnsi="Times-Roman" w:cs="Times-Roman"/>
               </w:rPr>
-              <w:t>le objects (perhaps using</w:t>
+              <w:t xml:space="preserve"> </w:t>
             </w:r>
             <w:r>
               <w:rPr>
                 <w:rFonts w:ascii="Times-Roman" w:hAnsi="Times-Roman" w:cs="Times-Roman"/>
               </w:rPr>
+              <w:t>of</w:t>
+            </w:r>
+            <w:r>
+              <w:rPr>
+                <w:rFonts w:ascii="Times-Roman" w:hAnsi="Times-Roman" w:cs="Times-Roman"/>
+              </w:rPr>
               <w:t xml:space="preserve"> </w:t>
             </w:r>
             <w:r>
               <w:rPr>
                 <w:rFonts w:ascii="Times-Roman" w:hAnsi="Times-Roman" w:cs="Times-Roman"/>
               </w:rPr>
-              <w:t xml:space="preserve">reference counting), and this fact </w:t>
+              <w:t>objects and individual object s.</w:t>
             </w:r>
             <w:r>
               <w:rPr>
                 <w:rFonts w:ascii="Times-Roman" w:hAnsi="Times-Roman" w:cs="Times-Roman"/>
               </w:rPr>
-              <w:t>should be hidden from the clien</w:t>
+              <w:t xml:space="preserve"> </w:t>
             </w:r>
             <w:r>
               <w:rPr>
                 <w:rFonts w:ascii="Times-Roman" w:hAnsi="Times-Roman" w:cs="Times-Roman"/>
               </w:rPr>
-              <w:t>t.</w:t>
-            </w:r>
-          </w:p>
-          <w:p>
-            <w:pPr>
-              <w:rPr>
-                <w:rFonts w:cstheme="minorHAnsi"/>
-              </w:rPr>
-            </w:pPr>
+              <w:t>Clients will tre</w:t>
+            </w:r>
+            <w:r>
+              <w:rPr>
+                <w:rFonts w:ascii="Times-Roman" w:hAnsi="Times-Roman" w:cs="Times-Roman"/>
+              </w:rPr>
+              <w:t xml:space="preserve">at all objects in the composite </w:t>
+            </w:r>
+            <w:r>
+              <w:rPr>
+                <w:rFonts w:ascii="Times-Roman" w:hAnsi="Times-Roman" w:cs="Times-Roman"/>
+              </w:rPr>
+              <w:t>structure uniformly.</w:t>
+            </w:r>
           </w:p>
         </w:tc>
       </w:tr>
@@ -1384,7 +1393,7 @@
         </w:trPr>
         <w:tc>
           <w:tcPr>
-            <w:tcW w:w="1506" w:type="dxa"/>
+            <w:tcW w:w="1317" w:type="dxa"/>
           </w:tcPr>
           <w:p>
             <w:pPr>
@@ -1397,30 +1406,31 @@
                 <w:rFonts w:cstheme="minorHAnsi"/>
               </w:rPr>
               <w:lastRenderedPageBreak/>
-              <w:t>Potential</w:t>
-            </w:r>
-            <w:r>
-              <w:rPr>
-                <w:rFonts w:cstheme="minorHAnsi"/>
-              </w:rPr>
-              <w:t xml:space="preserve"> Design</w:t>
+              <w:t>Potential Design</w:t>
+            </w:r>
+            <w:r>
+              <w:rPr>
+                <w:rFonts w:cstheme="minorHAnsi"/>
+              </w:rPr>
+              <w:t xml:space="preserve"> (Decorator)</w:t>
             </w:r>
           </w:p>
         </w:tc>
         <w:tc>
           <w:tcPr>
-            <w:tcW w:w="3708" w:type="dxa"/>
+            <w:tcW w:w="7925" w:type="dxa"/>
+            <w:gridSpan w:val="3"/>
           </w:tcPr>
           <w:p>
             <w:pPr>
-              <w:autoSpaceDE w:val="0"/>
-              <w:autoSpaceDN w:val="0"/>
-              <w:adjustRightInd w:val="0"/>
-              <w:rPr>
-                <w:rFonts w:ascii="Times-Roman" w:hAnsi="Times-Roman" w:cs="Times-Roman"/>
+              <w:rPr>
+                <w:rFonts w:cstheme="minorHAnsi"/>
               </w:rPr>
             </w:pPr>
             <w:r>
+              <w:rPr>
+                <w:rFonts w:cstheme="minorHAnsi"/>
+              </w:rPr>
               <w:object w:dxaOrig="9510" w:dyaOrig="7080">
                 <v:shapetype id="_x0000_t75" coordsize="21600,21600" o:spt="75" o:preferrelative="t" path="m@4@5l@4@11@9@11@9@5xe" filled="f" stroked="f">
                   <v:stroke joinstyle="miter"/>
@@ -1441,17 +1451,53 @@
                   <v:path o:extrusionok="f" gradientshapeok="t" o:connecttype="rect"/>
                   <o:lock v:ext="edit" aspectratio="t"/>
                 </v:shapetype>
-                <v:shape id="_x0000_i1025" type="#_x0000_t75" style="width:177pt;height:252.75pt" o:ole="">
-                  <v:imagedata r:id="rId8" o:title=""/>
+                <v:shape id="_x0000_i1025" type="#_x0000_t75" style="width:369pt;height:252.75pt" o:ole="">
+                  <v:imagedata r:id="rId9" o:title=""/>
                 </v:shape>
-                <o:OLEObject Type="Embed" ProgID="PBrush" ShapeID="_x0000_i1025" DrawAspect="Content" ObjectID="_1538025183" r:id="rId9"/>
+                <o:OLEObject Type="Embed" ProgID="PBrush" ShapeID="_x0000_i1025" DrawAspect="Content" ObjectID="_1538318197" r:id="rId10"/>
               </w:object>
+            </w:r>
+          </w:p>
+        </w:tc>
+      </w:tr>
+      <w:tr>
+        <w:trPr>
+          <w:trHeight w:val="3574"/>
+        </w:trPr>
+        <w:tc>
+          <w:tcPr>
+            <w:tcW w:w="1317" w:type="dxa"/>
+          </w:tcPr>
+          <w:p>
+            <w:pPr>
+              <w:rPr>
+                <w:rFonts w:cstheme="minorHAnsi"/>
+              </w:rPr>
+            </w:pPr>
+            <w:r>
+              <w:rPr>
+                <w:rFonts w:cstheme="minorHAnsi"/>
+              </w:rPr>
+              <w:t>Potential Design (</w:t>
+            </w:r>
+            <w:r>
+              <w:rPr>
+                <w:rFonts w:cstheme="minorHAnsi"/>
+              </w:rPr>
+              <w:t>Bridge</w:t>
+            </w:r>
+            <w:r>
+              <w:rPr>
+                <w:rFonts w:cstheme="minorHAnsi"/>
+              </w:rPr>
+              <w:t>)</w:t>
             </w:r>
           </w:p>
         </w:tc>
         <w:tc>
           <w:tcPr>
-            <w:tcW w:w="4028" w:type="dxa"/>
+            <w:tcW w:w="7925" w:type="dxa"/>
+            <w:gridSpan w:val="3"/>
           </w:tcPr>
           <w:p>
             <w:pPr>
@@ -1460,12 +1506,163 @@
               </w:rPr>
             </w:pPr>
             <w:r>
+              <w:rPr>
+                <w:rFonts w:cstheme="minorHAnsi"/>
+              </w:rPr>
               <w:object w:dxaOrig="6780" w:dyaOrig="7110">
-                <v:shape id="_x0000_i1026" type="#_x0000_t75" style="width:184.5pt;height:247.5pt" o:ole="">
-                  <v:imagedata r:id="rId10" o:title=""/>
+                <v:shape id="_x0000_i1026" type="#_x0000_t75" style="width:369pt;height:230.25pt" o:ole="">
+                  <v:imagedata r:id="rId11" o:title=""/>
                 </v:shape>
-                <o:OLEObject Type="Embed" ProgID="PBrush" ShapeID="_x0000_i1026" DrawAspect="Content" ObjectID="_1538025184" r:id="rId11"/>
+                <o:OLEObject Type="Embed" ProgID="PBrush" ShapeID="_x0000_i1026" DrawAspect="Content" ObjectID="_1538318198" r:id="rId12"/>
               </w:object>
+            </w:r>
+          </w:p>
+        </w:tc>
+      </w:tr>
+      <w:tr>
+        <w:trPr>
+          <w:trHeight w:val="3861"/>
+        </w:trPr>
+        <w:tc>
+          <w:tcPr>
+            <w:tcW w:w="1317" w:type="dxa"/>
+          </w:tcPr>
+          <w:p>
+            <w:pPr>
+              <w:rPr>
+                <w:rFonts w:cstheme="minorHAnsi"/>
+              </w:rPr>
+            </w:pPr>
+            <w:r>
+              <w:rPr>
+                <w:rFonts w:cstheme="minorHAnsi"/>
+              </w:rPr>
+              <w:t>Potential Design (</w:t>
+            </w:r>
+            <w:r>
+              <w:rPr>
+                <w:rFonts w:cstheme="minorHAnsi"/>
+              </w:rPr>
+              <w:t>Composite</w:t>
+            </w:r>
+            <w:r>
+              <w:rPr>
+                <w:rFonts w:cstheme="minorHAnsi"/>
+              </w:rPr>
+              <w:t>)</w:t>
+            </w:r>
+          </w:p>
+        </w:tc>
+        <w:tc>
+          <w:tcPr>
+            <w:tcW w:w="7925" w:type="dxa"/>
+            <w:gridSpan w:val="3"/>
+          </w:tcPr>
+          <w:p>
+            <w:pPr>
+              <w:rPr>
+                <w:rFonts w:cstheme="minorHAnsi"/>
+              </w:rPr>
+            </w:pPr>
+            <w:r>
+              <w:object w:dxaOrig="5190" w:dyaOrig="5460">
+                <v:shape id="_x0000_i1027" type="#_x0000_t75" style="width:365.25pt;height:201pt" o:ole="">
+                  <v:imagedata r:id="rId13" o:title=""/>
+                </v:shape>
+                <o:OLEObject Type="Embed" ProgID="PBrush" ShapeID="_x0000_i1027" DrawAspect="Content" ObjectID="_1538318199" r:id="rId14"/>
+              </w:object>
+            </w:r>
+          </w:p>
+        </w:tc>
+        <w:bookmarkStart w:id="0" w:name="_GoBack"/>
+        <w:bookmarkEnd w:id="0"/>
+      </w:tr>
+      <w:tr>
+        <w:tc>
+          <w:tcPr>
+            <w:tcW w:w="1317" w:type="dxa"/>
+          </w:tcPr>
+          <w:p>
+            <w:pPr>
+              <w:rPr>
+                <w:rFonts w:cstheme="minorHAnsi"/>
+              </w:rPr>
+            </w:pPr>
+            <w:r>
+              <w:rPr>
+                <w:rFonts w:cstheme="minorHAnsi"/>
+              </w:rPr>
+              <w:lastRenderedPageBreak/>
+              <w:t>Aspect</w:t>
+            </w:r>
+          </w:p>
+        </w:tc>
+        <w:tc>
+          <w:tcPr>
+            <w:tcW w:w="2477" w:type="dxa"/>
+          </w:tcPr>
+          <w:p>
+            <w:pPr>
+              <w:rPr>
+                <w:rFonts w:cstheme="minorHAnsi"/>
+              </w:rPr>
+            </w:pPr>
+            <w:r>
+              <w:rPr>
+                <w:rFonts w:cstheme="minorHAnsi"/>
+              </w:rPr>
+              <w:t xml:space="preserve">Responsibilities of an object without </w:t>
+            </w:r>
+            <w:proofErr w:type="spellStart"/>
+            <w:r>
+              <w:rPr>
+                <w:rFonts w:cstheme="minorHAnsi"/>
+              </w:rPr>
+              <w:t>subclassing</w:t>
+            </w:r>
+            <w:proofErr w:type="spellEnd"/>
+          </w:p>
+        </w:tc>
+        <w:tc>
+          <w:tcPr>
+            <w:tcW w:w="3118" w:type="dxa"/>
+          </w:tcPr>
+          <w:p>
+            <w:pPr>
+              <w:rPr>
+                <w:rFonts w:cstheme="minorHAnsi"/>
+                <w:u w:val="single"/>
+              </w:rPr>
+            </w:pPr>
+            <w:r>
+              <w:rPr>
+                <w:rFonts w:cstheme="minorHAnsi"/>
+              </w:rPr>
+              <w:t>Implementation of an object</w:t>
+            </w:r>
+          </w:p>
+        </w:tc>
+        <w:tc>
+          <w:tcPr>
+            <w:tcW w:w="2330" w:type="dxa"/>
+          </w:tcPr>
+          <w:p>
+            <w:pPr>
+              <w:rPr>
+                <w:rFonts w:cstheme="minorHAnsi"/>
+              </w:rPr>
+            </w:pPr>
+            <w:r>
+              <w:rPr>
+                <w:rFonts w:cstheme="minorHAnsi"/>
+              </w:rPr>
+              <w:t>S</w:t>
+            </w:r>
+            <w:r>
+              <w:rPr>
+                <w:rFonts w:cstheme="minorHAnsi"/>
+              </w:rPr>
+              <w:t>tructure and composition of an object</w:t>
             </w:r>
           </w:p>
         </w:tc>
@@ -1473,7 +1670,7 @@
       <w:tr>
         <w:tc>
           <w:tcPr>
-            <w:tcW w:w="1506" w:type="dxa"/>
+            <w:tcW w:w="1317" w:type="dxa"/>
           </w:tcPr>
           <w:p>
             <w:pPr>
@@ -1485,64 +1682,14 @@
               <w:rPr>
                 <w:rFonts w:cstheme="minorHAnsi"/>
               </w:rPr>
-              <w:t>Aspect</w:t>
+              <w:t>Decision</w:t>
             </w:r>
           </w:p>
         </w:tc>
         <w:tc>
           <w:tcPr>
-            <w:tcW w:w="3708" w:type="dxa"/>
-          </w:tcPr>
-          <w:p>
-            <w:r>
-              <w:t xml:space="preserve">Responsibilities of an object without </w:t>
-            </w:r>
-            <w:proofErr w:type="spellStart"/>
-            <w:r>
-              <w:t>subclassing</w:t>
-            </w:r>
-            <w:proofErr w:type="spellEnd"/>
-          </w:p>
-        </w:tc>
-        <w:tc>
-          <w:tcPr>
-            <w:tcW w:w="4028" w:type="dxa"/>
-          </w:tcPr>
-          <w:p>
-            <w:pPr>
-              <w:rPr>
-                <w:u w:val="single"/>
-              </w:rPr>
-            </w:pPr>
-            <w:r>
-              <w:t>Implementation of an object</w:t>
-            </w:r>
-          </w:p>
-        </w:tc>
-      </w:tr>
-      <w:tr>
-        <w:tc>
-          <w:tcPr>
-            <w:tcW w:w="1506" w:type="dxa"/>
-          </w:tcPr>
-          <w:p>
-            <w:pPr>
-              <w:rPr>
-                <w:rFonts w:cstheme="minorHAnsi"/>
-              </w:rPr>
-            </w:pPr>
-            <w:r>
-              <w:rPr>
-                <w:rFonts w:cstheme="minorHAnsi"/>
-              </w:rPr>
-              <w:t>Decision</w:t>
-            </w:r>
-          </w:p>
-        </w:tc>
-        <w:tc>
-          <w:tcPr>
-            <w:tcW w:w="7736" w:type="dxa"/>
-            <w:gridSpan w:val="2"/>
+            <w:tcW w:w="7925" w:type="dxa"/>
+            <w:gridSpan w:val="3"/>
           </w:tcPr>
           <w:p>
             <w:pPr>
@@ -1557,13 +1704,7 @@
               <w:rPr>
                 <w:rFonts w:cstheme="minorHAnsi"/>
               </w:rPr>
-              <w:t xml:space="preserve">After study the two </w:t>
-            </w:r>
-            <w:r>
-              <w:rPr>
-                <w:rFonts w:cstheme="minorHAnsi"/>
-              </w:rPr>
-              <w:t xml:space="preserve">candidate patterns, </w:t>
+              <w:t xml:space="preserve">After study the candidate patterns, </w:t>
             </w:r>
             <w:r>
               <w:rPr>
@@ -1576,85 +1717,67 @@
               <w:rPr>
                 <w:rFonts w:cstheme="minorHAnsi"/>
               </w:rPr>
-              <w:t xml:space="preserve">. </w:t>
-            </w:r>
-            <w:r>
-              <w:rPr>
-                <w:rFonts w:cstheme="minorHAnsi"/>
-              </w:rPr>
-              <w:t xml:space="preserve">The reason for choosing Decorator pattern over Bridge pattern is because of </w:t>
-            </w:r>
-            <w:r>
-              <w:rPr>
-                <w:rFonts w:ascii="Times-Roman" w:hAnsi="Times-Roman" w:cs="Times-Roman"/>
-              </w:rPr>
-              <w:t>add</w:t>
-            </w:r>
-            <w:r>
-              <w:rPr>
-                <w:rFonts w:ascii="Times-Roman" w:hAnsi="Times-Roman" w:cs="Times-Roman"/>
-              </w:rPr>
-              <w:t>/remove</w:t>
-            </w:r>
-            <w:r>
-              <w:rPr>
-                <w:rFonts w:ascii="Times-Roman" w:hAnsi="Times-Roman" w:cs="Times-Roman"/>
-              </w:rPr>
-              <w:t xml:space="preserve"> one or more</w:t>
-            </w:r>
-            <w:r>
-              <w:rPr>
-                <w:rFonts w:ascii="Times-Roman" w:hAnsi="Times-Roman" w:cs="Times-Roman"/>
-              </w:rPr>
-              <w:t xml:space="preserve"> responsibilities </w:t>
-            </w:r>
-            <w:r>
-              <w:rPr>
-                <w:rFonts w:ascii="Times-Roman" w:hAnsi="Times-Roman" w:cs="Times-Roman"/>
-              </w:rPr>
-              <w:t xml:space="preserve">(in this case, the add-on) </w:t>
-            </w:r>
-            <w:r>
-              <w:rPr>
-                <w:rFonts w:ascii="Times-Roman" w:hAnsi="Times-Roman" w:cs="Times-Roman"/>
-              </w:rPr>
-              <w:t xml:space="preserve">to individual objects </w:t>
-            </w:r>
-            <w:r>
-              <w:rPr>
-                <w:rFonts w:ascii="Times-Roman" w:hAnsi="Times-Roman" w:cs="Times-Roman"/>
-              </w:rPr>
-              <w:t xml:space="preserve">(drink) </w:t>
-            </w:r>
-            <w:r>
-              <w:rPr>
-                <w:rFonts w:ascii="Times-Roman" w:hAnsi="Times-Roman" w:cs="Times-Roman"/>
-              </w:rPr>
-              <w:t>dynamically and transparently,</w:t>
-            </w:r>
-            <w:r>
-              <w:rPr>
-                <w:rFonts w:ascii="Times-Roman" w:hAnsi="Times-Roman" w:cs="Times-Roman"/>
-              </w:rPr>
-              <w:t xml:space="preserve"> </w:t>
-            </w:r>
-            <w:r>
-              <w:rPr>
-                <w:rFonts w:ascii="Times-Roman" w:hAnsi="Times-Roman" w:cs="Times-Roman"/>
-              </w:rPr>
-              <w:t>that is, without affecting other objects</w:t>
-            </w:r>
-            <w:r>
-              <w:rPr>
-                <w:rFonts w:ascii="Times-Roman" w:hAnsi="Times-Roman" w:cs="Times-Roman"/>
+              <w:t xml:space="preserve">. The </w:t>
+            </w:r>
+            <w:r>
+              <w:rPr>
+                <w:rFonts w:cstheme="minorHAnsi"/>
+              </w:rPr>
+              <w:t>reasons</w:t>
+            </w:r>
+            <w:r>
+              <w:rPr>
+                <w:rFonts w:cstheme="minorHAnsi"/>
+              </w:rPr>
+              <w:t xml:space="preserve"> for choosing Decorator pattern </w:t>
+            </w:r>
+            <w:r>
+              <w:rPr>
+                <w:rFonts w:cstheme="minorHAnsi"/>
+              </w:rPr>
+              <w:t>over other</w:t>
+            </w:r>
+            <w:r>
+              <w:rPr>
+                <w:rFonts w:cstheme="minorHAnsi"/>
+              </w:rPr>
+              <w:t xml:space="preserve"> pattern</w:t>
+            </w:r>
+            <w:r>
+              <w:rPr>
+                <w:rFonts w:cstheme="minorHAnsi"/>
+              </w:rPr>
+              <w:t>s</w:t>
+            </w:r>
+            <w:r>
+              <w:rPr>
+                <w:rFonts w:cstheme="minorHAnsi"/>
+              </w:rPr>
+              <w:t xml:space="preserve"> is because of add/remove one or more responsibilities (in this case, the add-on) to individual objects (drink) dynamically and transparently, that is, without affecting other objects. The aspect of the Decorator pattern is more closely related to the add-on feature than the </w:t>
+            </w:r>
+            <w:r>
+              <w:rPr>
+                <w:rFonts w:cstheme="minorHAnsi"/>
+              </w:rPr>
+              <w:t>rest of the candidate</w:t>
+            </w:r>
+            <w:r>
+              <w:rPr>
+                <w:rFonts w:cstheme="minorHAnsi"/>
+              </w:rPr>
+              <w:t xml:space="preserve"> pattern</w:t>
+            </w:r>
+            <w:r>
+              <w:rPr>
+                <w:rFonts w:cstheme="minorHAnsi"/>
+              </w:rPr>
+              <w:t>s</w:t>
+            </w:r>
+            <w:r>
+              <w:rPr>
+                <w:rFonts w:cstheme="minorHAnsi"/>
               </w:rPr>
               <w:t>.</w:t>
-            </w:r>
-            <w:r>
-              <w:rPr>
-                <w:rFonts w:ascii="Times-Roman" w:hAnsi="Times-Roman" w:cs="Times-Roman"/>
-              </w:rPr>
-              <w:t xml:space="preserve"> The aspect of the Decorator pattern is more closely related to the add-on feature than the Bridge pattern.</w:t>
             </w:r>
           </w:p>
         </w:tc>
@@ -2082,6 +2205,13 @@
       </w:r>
       <w:r>
         <w:rPr>
+          <w:rFonts w:ascii="Arial" w:hAnsi="Arial" w:cs="Arial"/>
+          <w:color w:val="222222"/>
+        </w:rPr>
+        <w:t xml:space="preserve"> like giving discount or add-on</w:t>
+      </w:r>
+      <w:r>
+        <w:rPr>
           <w:rFonts w:cstheme="minorHAnsi"/>
         </w:rPr>
         <w:br w:type="page"/>
@@ -2137,12 +2267,7 @@
         <w:t xml:space="preserve">so that it will not </w:t>
       </w:r>
       <w:r>
-        <w:t>add to th</w:t>
-      </w:r>
-      <w:bookmarkStart w:id="0" w:name="_GoBack"/>
-      <w:bookmarkEnd w:id="0"/>
-      <w:r>
-        <w:t>e existing design</w:t>
+        <w:t>add to the existing design</w:t>
       </w:r>
       <w:r>
         <w:t>.</w:t>
@@ -2159,7 +2284,7 @@
         <w:rPr>
           <w:rFonts w:cstheme="minorHAnsi"/>
           <w:noProof/>
-          <w:lang w:val="en-US" w:eastAsia="zh-CN"/>
+          <w:lang w:eastAsia="en-SG"/>
         </w:rPr>
         <w:drawing>
           <wp:inline distT="0" distB="0" distL="0" distR="0">
@@ -2179,7 +2304,7 @@
                     </pic:cNvPicPr>
                   </pic:nvPicPr>
                   <pic:blipFill>
-                    <a:blip r:embed="rId12">
+                    <a:blip r:embed="rId15">
                       <a:extLst>
                         <a:ext uri="{28A0092B-C50C-407E-A947-70E740481C1C}">
                           <a14:useLocalDpi xmlns:a14="http://schemas.microsoft.com/office/drawing/2010/main" val="0"/>
@@ -2377,7 +2502,7 @@
       <w:r>
         <w:rPr>
           <w:noProof/>
-          <w:lang w:val="en-US" w:eastAsia="zh-CN"/>
+          <w:lang w:eastAsia="en-SG"/>
         </w:rPr>
         <w:drawing>
           <wp:inline distT="0" distB="0" distL="0" distR="0" wp14:anchorId="49C9C19D" wp14:editId="40E3BC87">
@@ -2395,7 +2520,7 @@
                     <pic:cNvPicPr/>
                   </pic:nvPicPr>
                   <pic:blipFill rotWithShape="1">
-                    <a:blip r:embed="rId13"/>
+                    <a:blip r:embed="rId16"/>
                     <a:srcRect l="25695" t="12599" r="4164" b="25185"/>
                     <a:stretch/>
                   </pic:blipFill>
@@ -2432,7 +2557,7 @@
       <w:r>
         <w:rPr>
           <w:noProof/>
-          <w:lang w:val="en-US" w:eastAsia="zh-CN"/>
+          <w:lang w:eastAsia="en-SG"/>
         </w:rPr>
         <w:drawing>
           <wp:inline distT="0" distB="0" distL="0" distR="0" wp14:anchorId="5DFA052C" wp14:editId="6E2F6841">
@@ -2450,7 +2575,7 @@
                     <pic:cNvPicPr/>
                   </pic:nvPicPr>
                   <pic:blipFill rotWithShape="1">
-                    <a:blip r:embed="rId14"/>
+                    <a:blip r:embed="rId17"/>
                     <a:srcRect l="26374" t="12592" r="36009" b="43951"/>
                     <a:stretch/>
                   </pic:blipFill>
@@ -2487,7 +2612,7 @@
       <w:r>
         <w:rPr>
           <w:noProof/>
-          <w:lang w:val="en-US" w:eastAsia="zh-CN"/>
+          <w:lang w:eastAsia="en-SG"/>
         </w:rPr>
         <w:drawing>
           <wp:inline distT="0" distB="0" distL="0" distR="0" wp14:anchorId="2E77274F" wp14:editId="27FFA0E9">
@@ -2505,7 +2630,7 @@
                     <pic:cNvPicPr/>
                   </pic:nvPicPr>
                   <pic:blipFill rotWithShape="1">
-                    <a:blip r:embed="rId15"/>
+                    <a:blip r:embed="rId18"/>
                     <a:srcRect l="26235" t="12345" r="35454" b="41235"/>
                     <a:stretch/>
                   </pic:blipFill>
@@ -3620,8 +3745,8 @@
 </file>
 
 <file path=word/numbering.xml><?xml version="1.0" encoding="utf-8"?>
-<w:numbering xmlns:wpc="http://schemas.microsoft.com/office/word/2010/wordprocessingCanvas" xmlns:mc="http://schemas.openxmlformats.org/markup-compatibility/2006" xmlns:o="urn:schemas-microsoft-com:office:office" xmlns:r="http://schemas.openxmlformats.org/officeDocument/2006/relationships" xmlns:m="http://schemas.openxmlformats.org/officeDocument/2006/math" xmlns:v="urn:schemas-microsoft-com:vml" xmlns:wp14="http://schemas.microsoft.com/office/word/2010/wordprocessingDrawing" xmlns:wp="http://schemas.openxmlformats.org/drawingml/2006/wordprocessingDrawing" xmlns:w10="urn:schemas-microsoft-com:office:word" xmlns:w="http://schemas.openxmlformats.org/wordprocessingml/2006/main" xmlns:w14="http://schemas.microsoft.com/office/word/2010/wordml" xmlns:w15="http://schemas.microsoft.com/office/word/2012/wordml" xmlns:wpg="http://schemas.microsoft.com/office/word/2010/wordprocessingGroup" xmlns:wpi="http://schemas.microsoft.com/office/word/2010/wordprocessingInk" xmlns:wne="http://schemas.microsoft.com/office/word/2006/wordml" xmlns:wps="http://schemas.microsoft.com/office/word/2010/wordprocessingShape" mc:Ignorable="w14 w15 wp14">
-  <w:abstractNum w:abstractNumId="0" w15:restartNumberingAfterBreak="0">
+<w:numbering xmlns:wpc="http://schemas.microsoft.com/office/word/2010/wordprocessingCanvas" xmlns:mc="http://schemas.openxmlformats.org/markup-compatibility/2006" xmlns:o="urn:schemas-microsoft-com:office:office" xmlns:r="http://schemas.openxmlformats.org/officeDocument/2006/relationships" xmlns:m="http://schemas.openxmlformats.org/officeDocument/2006/math" xmlns:v="urn:schemas-microsoft-com:vml" xmlns:wp14="http://schemas.microsoft.com/office/word/2010/wordprocessingDrawing" xmlns:wp="http://schemas.openxmlformats.org/drawingml/2006/wordprocessingDrawing" xmlns:w10="urn:schemas-microsoft-com:office:word" xmlns:w="http://schemas.openxmlformats.org/wordprocessingml/2006/main" xmlns:w14="http://schemas.microsoft.com/office/word/2010/wordml" xmlns:wpg="http://schemas.microsoft.com/office/word/2010/wordprocessingGroup" xmlns:wpi="http://schemas.microsoft.com/office/word/2010/wordprocessingInk" xmlns:wne="http://schemas.microsoft.com/office/word/2006/wordml" xmlns:wps="http://schemas.microsoft.com/office/word/2010/wordprocessingShape" mc:Ignorable="w14 wp14">
+  <w:abstractNum w:abstractNumId="0">
     <w:nsid w:val="2FD6540B"/>
     <w:multiLevelType w:val="hybridMultilevel"/>
     <w:tmpl w:val="F65003C0"/>
@@ -3734,7 +3859,7 @@
       </w:rPr>
     </w:lvl>
   </w:abstractNum>
-  <w:abstractNum w:abstractNumId="1" w15:restartNumberingAfterBreak="0">
+  <w:abstractNum w:abstractNumId="1">
     <w:nsid w:val="37932F39"/>
     <w:multiLevelType w:val="hybridMultilevel"/>
     <w:tmpl w:val="C1046546"/>
@@ -3847,10 +3972,10 @@
       </w:rPr>
     </w:lvl>
   </w:abstractNum>
-  <w:abstractNum w:abstractNumId="2" w15:restartNumberingAfterBreak="0">
+  <w:abstractNum w:abstractNumId="2">
     <w:nsid w:val="38566A34"/>
     <w:multiLevelType w:val="hybridMultilevel"/>
-    <w:tmpl w:val="6FA0D5FA"/>
+    <w:tmpl w:val="1382C972"/>
     <w:lvl w:ilvl="0" w:tplc="48090001">
       <w:start w:val="1"/>
       <w:numFmt w:val="bullet"/>
@@ -3960,7 +4085,7 @@
       </w:rPr>
     </w:lvl>
   </w:abstractNum>
-  <w:abstractNum w:abstractNumId="3" w15:restartNumberingAfterBreak="0">
+  <w:abstractNum w:abstractNumId="3">
     <w:nsid w:val="3EBE31E5"/>
     <w:multiLevelType w:val="hybridMultilevel"/>
     <w:tmpl w:val="89C485E2"/>
@@ -4073,7 +4198,7 @@
       </w:rPr>
     </w:lvl>
   </w:abstractNum>
-  <w:abstractNum w:abstractNumId="4" w15:restartNumberingAfterBreak="0">
+  <w:abstractNum w:abstractNumId="4">
     <w:nsid w:val="41E542B7"/>
     <w:multiLevelType w:val="hybridMultilevel"/>
     <w:tmpl w:val="44C82AE6"/>
@@ -4186,7 +4311,7 @@
       </w:rPr>
     </w:lvl>
   </w:abstractNum>
-  <w:abstractNum w:abstractNumId="5" w15:restartNumberingAfterBreak="0">
+  <w:abstractNum w:abstractNumId="5">
     <w:nsid w:val="4F006E31"/>
     <w:multiLevelType w:val="hybridMultilevel"/>
     <w:tmpl w:val="391C6D9A"/>
@@ -4321,7 +4446,7 @@
 </file>
 
 <file path=word/styles.xml><?xml version="1.0" encoding="utf-8"?>
-<w:styles xmlns:mc="http://schemas.openxmlformats.org/markup-compatibility/2006" xmlns:r="http://schemas.openxmlformats.org/officeDocument/2006/relationships" xmlns:w="http://schemas.openxmlformats.org/wordprocessingml/2006/main" xmlns:w14="http://schemas.microsoft.com/office/word/2010/wordml" xmlns:w15="http://schemas.microsoft.com/office/word/2012/wordml" mc:Ignorable="w14 w15">
+<w:styles xmlns:mc="http://schemas.openxmlformats.org/markup-compatibility/2006" xmlns:r="http://schemas.openxmlformats.org/officeDocument/2006/relationships" xmlns:w="http://schemas.openxmlformats.org/wordprocessingml/2006/main" xmlns:w14="http://schemas.microsoft.com/office/word/2010/wordml" mc:Ignorable="w14">
   <w:docDefaults>
     <w:rPrDefault>
       <w:rPr>
@@ -4337,378 +4462,144 @@
       </w:pPr>
     </w:pPrDefault>
   </w:docDefaults>
-  <w:latentStyles w:defLockedState="0" w:defUIPriority="99" w:defSemiHidden="0" w:defUnhideWhenUsed="0" w:defQFormat="0" w:count="371">
-    <w:lsdException w:name="Normal" w:uiPriority="0" w:qFormat="1"/>
-    <w:lsdException w:name="heading 1" w:uiPriority="9" w:qFormat="1"/>
-    <w:lsdException w:name="heading 2" w:semiHidden="1" w:uiPriority="9" w:unhideWhenUsed="1" w:qFormat="1"/>
-    <w:lsdException w:name="heading 3" w:semiHidden="1" w:uiPriority="9" w:unhideWhenUsed="1" w:qFormat="1"/>
-    <w:lsdException w:name="heading 4" w:semiHidden="1" w:uiPriority="9" w:unhideWhenUsed="1" w:qFormat="1"/>
-    <w:lsdException w:name="heading 5" w:semiHidden="1" w:uiPriority="9" w:unhideWhenUsed="1" w:qFormat="1"/>
-    <w:lsdException w:name="heading 6" w:semiHidden="1" w:uiPriority="9" w:unhideWhenUsed="1" w:qFormat="1"/>
-    <w:lsdException w:name="heading 7" w:semiHidden="1" w:uiPriority="9" w:unhideWhenUsed="1" w:qFormat="1"/>
-    <w:lsdException w:name="heading 8" w:semiHidden="1" w:uiPriority="9" w:unhideWhenUsed="1" w:qFormat="1"/>
-    <w:lsdException w:name="heading 9" w:semiHidden="1" w:uiPriority="9" w:unhideWhenUsed="1" w:qFormat="1"/>
-    <w:lsdException w:name="index 1" w:semiHidden="1" w:unhideWhenUsed="1"/>
-    <w:lsdException w:name="index 2" w:semiHidden="1" w:unhideWhenUsed="1"/>
-    <w:lsdException w:name="index 3" w:semiHidden="1" w:unhideWhenUsed="1"/>
-    <w:lsdException w:name="index 4" w:semiHidden="1" w:unhideWhenUsed="1"/>
-    <w:lsdException w:name="index 5" w:semiHidden="1" w:unhideWhenUsed="1"/>
-    <w:lsdException w:name="index 6" w:semiHidden="1" w:unhideWhenUsed="1"/>
-    <w:lsdException w:name="index 7" w:semiHidden="1" w:unhideWhenUsed="1"/>
-    <w:lsdException w:name="index 8" w:semiHidden="1" w:unhideWhenUsed="1"/>
-    <w:lsdException w:name="index 9" w:semiHidden="1" w:unhideWhenUsed="1"/>
-    <w:lsdException w:name="toc 1" w:semiHidden="1" w:uiPriority="39" w:unhideWhenUsed="1"/>
-    <w:lsdException w:name="toc 2" w:semiHidden="1" w:uiPriority="39" w:unhideWhenUsed="1"/>
-    <w:lsdException w:name="toc 3" w:semiHidden="1" w:uiPriority="39" w:unhideWhenUsed="1"/>
-    <w:lsdException w:name="toc 4" w:semiHidden="1" w:uiPriority="39" w:unhideWhenUsed="1"/>
-    <w:lsdException w:name="toc 5" w:semiHidden="1" w:uiPriority="39" w:unhideWhenUsed="1"/>
-    <w:lsdException w:name="toc 6" w:semiHidden="1" w:uiPriority="39" w:unhideWhenUsed="1"/>
-    <w:lsdException w:name="toc 7" w:semiHidden="1" w:uiPriority="39" w:unhideWhenUsed="1"/>
-    <w:lsdException w:name="toc 8" w:semiHidden="1" w:uiPriority="39" w:unhideWhenUsed="1"/>
-    <w:lsdException w:name="toc 9" w:semiHidden="1" w:uiPriority="39" w:unhideWhenUsed="1"/>
-    <w:lsdException w:name="Normal Indent" w:semiHidden="1" w:unhideWhenUsed="1"/>
-    <w:lsdException w:name="footnote text" w:semiHidden="1" w:unhideWhenUsed="1"/>
-    <w:lsdException w:name="annotation text" w:semiHidden="1" w:unhideWhenUsed="1"/>
-    <w:lsdException w:name="header" w:semiHidden="1" w:unhideWhenUsed="1"/>
-    <w:lsdException w:name="footer" w:semiHidden="1" w:unhideWhenUsed="1"/>
-    <w:lsdException w:name="index heading" w:semiHidden="1" w:unhideWhenUsed="1"/>
-    <w:lsdException w:name="caption" w:semiHidden="1" w:uiPriority="35" w:unhideWhenUsed="1" w:qFormat="1"/>
-    <w:lsdException w:name="table of figures" w:semiHidden="1" w:unhideWhenUsed="1"/>
-    <w:lsdException w:name="envelope address" w:semiHidden="1" w:unhideWhenUsed="1"/>
-    <w:lsdException w:name="envelope return" w:semiHidden="1" w:unhideWhenUsed="1"/>
-    <w:lsdException w:name="footnote reference" w:semiHidden="1" w:unhideWhenUsed="1"/>
-    <w:lsdException w:name="annotation reference" w:semiHidden="1" w:unhideWhenUsed="1"/>
-    <w:lsdException w:name="line number" w:semiHidden="1" w:unhideWhenUsed="1"/>
-    <w:lsdException w:name="page number" w:semiHidden="1" w:unhideWhenUsed="1"/>
-    <w:lsdException w:name="endnote reference" w:semiHidden="1" w:unhideWhenUsed="1"/>
-    <w:lsdException w:name="endnote text" w:semiHidden="1" w:unhideWhenUsed="1"/>
-    <w:lsdException w:name="table of authorities" w:semiHidden="1" w:unhideWhenUsed="1"/>
-    <w:lsdException w:name="macro" w:semiHidden="1" w:unhideWhenUsed="1"/>
-    <w:lsdException w:name="toa heading" w:semiHidden="1" w:unhideWhenUsed="1"/>
-    <w:lsdException w:name="List" w:semiHidden="1" w:unhideWhenUsed="1"/>
-    <w:lsdException w:name="List Bullet" w:semiHidden="1" w:unhideWhenUsed="1"/>
-    <w:lsdException w:name="List Number" w:semiHidden="1" w:unhideWhenUsed="1"/>
-    <w:lsdException w:name="List 2" w:semiHidden="1" w:unhideWhenUsed="1"/>
-    <w:lsdException w:name="List 3" w:semiHidden="1" w:unhideWhenUsed="1"/>
-    <w:lsdException w:name="List 4" w:semiHidden="1" w:unhideWhenUsed="1"/>
-    <w:lsdException w:name="List 5" w:semiHidden="1" w:unhideWhenUsed="1"/>
-    <w:lsdException w:name="List Bullet 2" w:semiHidden="1" w:unhideWhenUsed="1"/>
-    <w:lsdException w:name="List Bullet 3" w:semiHidden="1" w:unhideWhenUsed="1"/>
-    <w:lsdException w:name="List Bullet 4" w:semiHidden="1" w:unhideWhenUsed="1"/>
-    <w:lsdException w:name="List Bullet 5" w:semiHidden="1" w:unhideWhenUsed="1"/>
-    <w:lsdException w:name="List Number 2" w:semiHidden="1" w:unhideWhenUsed="1"/>
-    <w:lsdException w:name="List Number 3" w:semiHidden="1" w:unhideWhenUsed="1"/>
-    <w:lsdException w:name="List Number 4" w:semiHidden="1" w:unhideWhenUsed="1"/>
-    <w:lsdException w:name="List Number 5" w:semiHidden="1" w:unhideWhenUsed="1"/>
-    <w:lsdException w:name="Title" w:uiPriority="10" w:qFormat="1"/>
-    <w:lsdException w:name="Closing" w:semiHidden="1" w:unhideWhenUsed="1"/>
-    <w:lsdException w:name="Signature" w:semiHidden="1" w:unhideWhenUsed="1"/>
-    <w:lsdException w:name="Default Paragraph Font" w:semiHidden="1" w:uiPriority="1" w:unhideWhenUsed="1"/>
-    <w:lsdException w:name="Body Text" w:semiHidden="1" w:unhideWhenUsed="1"/>
-    <w:lsdException w:name="Body Text Indent" w:semiHidden="1" w:unhideWhenUsed="1"/>
-    <w:lsdException w:name="List Continue" w:semiHidden="1" w:unhideWhenUsed="1"/>
-    <w:lsdException w:name="List Continue 2" w:semiHidden="1" w:unhideWhenUsed="1"/>
-    <w:lsdException w:name="List Continue 3" w:semiHidden="1" w:unhideWhenUsed="1"/>
-    <w:lsdException w:name="List Continue 4" w:semiHidden="1" w:unhideWhenUsed="1"/>
-    <w:lsdException w:name="List Continue 5" w:semiHidden="1" w:unhideWhenUsed="1"/>
-    <w:lsdException w:name="Message Header" w:semiHidden="1" w:unhideWhenUsed="1"/>
-    <w:lsdException w:name="Subtitle" w:uiPriority="11" w:qFormat="1"/>
-    <w:lsdException w:name="Salutation" w:semiHidden="1" w:unhideWhenUsed="1"/>
-    <w:lsdException w:name="Date" w:semiHidden="1" w:unhideWhenUsed="1"/>
-    <w:lsdException w:name="Body Text First Indent" w:semiHidden="1" w:unhideWhenUsed="1"/>
-    <w:lsdException w:name="Body Text First Indent 2" w:semiHidden="1" w:unhideWhenUsed="1"/>
-    <w:lsdException w:name="Note Heading" w:semiHidden="1" w:unhideWhenUsed="1"/>
-    <w:lsdException w:name="Body Text 2" w:semiHidden="1" w:unhideWhenUsed="1"/>
-    <w:lsdException w:name="Body Text 3" w:semiHidden="1" w:unhideWhenUsed="1"/>
-    <w:lsdException w:name="Body Text Indent 2" w:semiHidden="1" w:unhideWhenUsed="1"/>
-    <w:lsdException w:name="Body Text Indent 3" w:semiHidden="1" w:unhideWhenUsed="1"/>
-    <w:lsdException w:name="Block Text" w:semiHidden="1" w:unhideWhenUsed="1"/>
-    <w:lsdException w:name="Hyperlink" w:semiHidden="1" w:unhideWhenUsed="1"/>
-    <w:lsdException w:name="FollowedHyperlink" w:semiHidden="1" w:unhideWhenUsed="1"/>
-    <w:lsdException w:name="Strong" w:uiPriority="22" w:qFormat="1"/>
-    <w:lsdException w:name="Emphasis" w:uiPriority="20" w:qFormat="1"/>
-    <w:lsdException w:name="Document Map" w:semiHidden="1" w:unhideWhenUsed="1"/>
-    <w:lsdException w:name="Plain Text" w:semiHidden="1" w:unhideWhenUsed="1"/>
-    <w:lsdException w:name="E-mail Signature" w:semiHidden="1" w:unhideWhenUsed="1"/>
-    <w:lsdException w:name="HTML Top of Form" w:semiHidden="1" w:unhideWhenUsed="1"/>
-    <w:lsdException w:name="HTML Bottom of Form" w:semiHidden="1" w:unhideWhenUsed="1"/>
-    <w:lsdException w:name="Normal (Web)" w:semiHidden="1" w:unhideWhenUsed="1"/>
-    <w:lsdException w:name="HTML Acronym" w:semiHidden="1" w:unhideWhenUsed="1"/>
-    <w:lsdException w:name="HTML Address" w:semiHidden="1" w:unhideWhenUsed="1"/>
-    <w:lsdException w:name="HTML Cite" w:semiHidden="1" w:unhideWhenUsed="1"/>
-    <w:lsdException w:name="HTML Code" w:semiHidden="1" w:unhideWhenUsed="1"/>
-    <w:lsdException w:name="HTML Definition" w:semiHidden="1" w:unhideWhenUsed="1"/>
-    <w:lsdException w:name="HTML Keyboard" w:semiHidden="1" w:unhideWhenUsed="1"/>
-    <w:lsdException w:name="HTML Preformatted" w:semiHidden="1" w:unhideWhenUsed="1"/>
-    <w:lsdException w:name="HTML Sample" w:semiHidden="1" w:unhideWhenUsed="1"/>
-    <w:lsdException w:name="HTML Typewriter" w:semiHidden="1" w:unhideWhenUsed="1"/>
-    <w:lsdException w:name="HTML Variable" w:semiHidden="1" w:unhideWhenUsed="1"/>
-    <w:lsdException w:name="Normal Table" w:semiHidden="1" w:unhideWhenUsed="1"/>
-    <w:lsdException w:name="annotation subject" w:semiHidden="1" w:unhideWhenUsed="1"/>
-    <w:lsdException w:name="No List" w:semiHidden="1" w:unhideWhenUsed="1"/>
-    <w:lsdException w:name="Outline List 1" w:semiHidden="1" w:unhideWhenUsed="1"/>
-    <w:lsdException w:name="Outline List 2" w:semiHidden="1" w:unhideWhenUsed="1"/>
-    <w:lsdException w:name="Outline List 3" w:semiHidden="1" w:unhideWhenUsed="1"/>
-    <w:lsdException w:name="Table Simple 1" w:semiHidden="1" w:unhideWhenUsed="1"/>
-    <w:lsdException w:name="Table Simple 2" w:semiHidden="1" w:unhideWhenUsed="1"/>
-    <w:lsdException w:name="Table Simple 3" w:semiHidden="1" w:unhideWhenUsed="1"/>
-    <w:lsdException w:name="Table Classic 1" w:semiHidden="1" w:unhideWhenUsed="1"/>
-    <w:lsdException w:name="Table Classic 2" w:semiHidden="1" w:unhideWhenUsed="1"/>
-    <w:lsdException w:name="Table Classic 3" w:semiHidden="1" w:unhideWhenUsed="1"/>
-    <w:lsdException w:name="Table Classic 4" w:semiHidden="1" w:unhideWhenUsed="1"/>
-    <w:lsdException w:name="Table Colorful 1" w:semiHidden="1" w:unhideWhenUsed="1"/>
-    <w:lsdException w:name="Table Colorful 2" w:semiHidden="1" w:unhideWhenUsed="1"/>
-    <w:lsdException w:name="Table Colorful 3" w:semiHidden="1" w:unhideWhenUsed="1"/>
-    <w:lsdException w:name="Table Columns 1" w:semiHidden="1" w:unhideWhenUsed="1"/>
-    <w:lsdException w:name="Table Columns 2" w:semiHidden="1" w:unhideWhenUsed="1"/>
-    <w:lsdException w:name="Table Columns 3" w:semiHidden="1" w:unhideWhenUsed="1"/>
-    <w:lsdException w:name="Table Columns 4" w:semiHidden="1" w:unhideWhenUsed="1"/>
-    <w:lsdException w:name="Table Columns 5" w:semiHidden="1" w:unhideWhenUsed="1"/>
-    <w:lsdException w:name="Table Grid 1" w:semiHidden="1" w:unhideWhenUsed="1"/>
-    <w:lsdException w:name="Table Grid 2" w:semiHidden="1" w:unhideWhenUsed="1"/>
-    <w:lsdException w:name="Table Grid 3" w:semiHidden="1" w:unhideWhenUsed="1"/>
-    <w:lsdException w:name="Table Grid 4" w:semiHidden="1" w:unhideWhenUsed="1"/>
-    <w:lsdException w:name="Table Grid 5" w:semiHidden="1" w:unhideWhenUsed="1"/>
-    <w:lsdException w:name="Table Grid 6" w:semiHidden="1" w:unhideWhenUsed="1"/>
-    <w:lsdException w:name="Table Grid 7" w:semiHidden="1" w:unhideWhenUsed="1"/>
-    <w:lsdException w:name="Table Grid 8" w:semiHidden="1" w:unhideWhenUsed="1"/>
-    <w:lsdException w:name="Table List 1" w:semiHidden="1" w:unhideWhenUsed="1"/>
-    <w:lsdException w:name="Table List 2" w:semiHidden="1" w:unhideWhenUsed="1"/>
-    <w:lsdException w:name="Table List 3" w:semiHidden="1" w:unhideWhenUsed="1"/>
-    <w:lsdException w:name="Table List 4" w:semiHidden="1" w:unhideWhenUsed="1"/>
-    <w:lsdException w:name="Table List 5" w:semiHidden="1" w:unhideWhenUsed="1"/>
-    <w:lsdException w:name="Table List 6" w:semiHidden="1" w:unhideWhenUsed="1"/>
-    <w:lsdException w:name="Table List 7" w:semiHidden="1" w:unhideWhenUsed="1"/>
-    <w:lsdException w:name="Table List 8" w:semiHidden="1" w:unhideWhenUsed="1"/>
-    <w:lsdException w:name="Table 3D effects 1" w:semiHidden="1" w:unhideWhenUsed="1"/>
-    <w:lsdException w:name="Table 3D effects 2" w:semiHidden="1" w:unhideWhenUsed="1"/>
-    <w:lsdException w:name="Table 3D effects 3" w:semiHidden="1" w:unhideWhenUsed="1"/>
-    <w:lsdException w:name="Table Contemporary" w:semiHidden="1" w:unhideWhenUsed="1"/>
-    <w:lsdException w:name="Table Elegant" w:semiHidden="1" w:unhideWhenUsed="1"/>
-    <w:lsdException w:name="Table Professional" w:semiHidden="1" w:unhideWhenUsed="1"/>
-    <w:lsdException w:name="Table Subtle 1" w:semiHidden="1" w:unhideWhenUsed="1"/>
-    <w:lsdException w:name="Table Subtle 2" w:semiHidden="1" w:unhideWhenUsed="1"/>
-    <w:lsdException w:name="Table Web 1" w:semiHidden="1" w:unhideWhenUsed="1"/>
-    <w:lsdException w:name="Table Web 2" w:semiHidden="1" w:unhideWhenUsed="1"/>
-    <w:lsdException w:name="Table Web 3" w:semiHidden="1" w:unhideWhenUsed="1"/>
-    <w:lsdException w:name="Balloon Text" w:semiHidden="1" w:unhideWhenUsed="1"/>
-    <w:lsdException w:name="Table Grid" w:uiPriority="59"/>
-    <w:lsdException w:name="Table Theme" w:semiHidden="1" w:unhideWhenUsed="1"/>
-    <w:lsdException w:name="Placeholder Text" w:semiHidden="1"/>
-    <w:lsdException w:name="No Spacing" w:uiPriority="1" w:qFormat="1"/>
-    <w:lsdException w:name="Light Shading" w:uiPriority="60"/>
-    <w:lsdException w:name="Light List" w:uiPriority="61"/>
-    <w:lsdException w:name="Light Grid" w:uiPriority="62"/>
-    <w:lsdException w:name="Medium Shading 1" w:uiPriority="63"/>
-    <w:lsdException w:name="Medium Shading 2" w:uiPriority="64"/>
-    <w:lsdException w:name="Medium List 1" w:uiPriority="65"/>
-    <w:lsdException w:name="Medium List 2" w:uiPriority="66"/>
-    <w:lsdException w:name="Medium Grid 1" w:uiPriority="67"/>
-    <w:lsdException w:name="Medium Grid 2" w:uiPriority="68"/>
-    <w:lsdException w:name="Medium Grid 3" w:uiPriority="69"/>
-    <w:lsdException w:name="Dark List" w:uiPriority="70"/>
-    <w:lsdException w:name="Colorful Shading" w:uiPriority="71"/>
-    <w:lsdException w:name="Colorful List" w:uiPriority="72"/>
-    <w:lsdException w:name="Colorful Grid" w:uiPriority="73"/>
-    <w:lsdException w:name="Light Shading Accent 1" w:uiPriority="60"/>
-    <w:lsdException w:name="Light List Accent 1" w:uiPriority="61"/>
-    <w:lsdException w:name="Light Grid Accent 1" w:uiPriority="62"/>
-    <w:lsdException w:name="Medium Shading 1 Accent 1" w:uiPriority="63"/>
-    <w:lsdException w:name="Medium Shading 2 Accent 1" w:uiPriority="64"/>
-    <w:lsdException w:name="Medium List 1 Accent 1" w:uiPriority="65"/>
-    <w:lsdException w:name="Revision" w:semiHidden="1"/>
-    <w:lsdException w:name="List Paragraph" w:uiPriority="34" w:qFormat="1"/>
-    <w:lsdException w:name="Quote" w:uiPriority="29" w:qFormat="1"/>
-    <w:lsdException w:name="Intense Quote" w:uiPriority="30" w:qFormat="1"/>
-    <w:lsdException w:name="Medium List 2 Accent 1" w:uiPriority="66"/>
-    <w:lsdException w:name="Medium Grid 1 Accent 1" w:uiPriority="67"/>
-    <w:lsdException w:name="Medium Grid 2 Accent 1" w:uiPriority="68"/>
-    <w:lsdException w:name="Medium Grid 3 Accent 1" w:uiPriority="69"/>
-    <w:lsdException w:name="Dark List Accent 1" w:uiPriority="70"/>
-    <w:lsdException w:name="Colorful Shading Accent 1" w:uiPriority="71"/>
-    <w:lsdException w:name="Colorful List Accent 1" w:uiPriority="72"/>
-    <w:lsdException w:name="Colorful Grid Accent 1" w:uiPriority="73"/>
-    <w:lsdException w:name="Light Shading Accent 2" w:uiPriority="60"/>
-    <w:lsdException w:name="Light List Accent 2" w:uiPriority="61"/>
-    <w:lsdException w:name="Light Grid Accent 2" w:uiPriority="62"/>
-    <w:lsdException w:name="Medium Shading 1 Accent 2" w:uiPriority="63"/>
-    <w:lsdException w:name="Medium Shading 2 Accent 2" w:uiPriority="64"/>
-    <w:lsdException w:name="Medium List 1 Accent 2" w:uiPriority="65"/>
-    <w:lsdException w:name="Medium List 2 Accent 2" w:uiPriority="66"/>
-    <w:lsdException w:name="Medium Grid 1 Accent 2" w:uiPriority="67"/>
-    <w:lsdException w:name="Medium Grid 2 Accent 2" w:uiPriority="68"/>
-    <w:lsdException w:name="Medium Grid 3 Accent 2" w:uiPriority="69"/>
-    <w:lsdException w:name="Dark List Accent 2" w:uiPriority="70"/>
-    <w:lsdException w:name="Colorful Shading Accent 2" w:uiPriority="71"/>
-    <w:lsdException w:name="Colorful List Accent 2" w:uiPriority="72"/>
-    <w:lsdException w:name="Colorful Grid Accent 2" w:uiPriority="73"/>
-    <w:lsdException w:name="Light Shading Accent 3" w:uiPriority="60"/>
-    <w:lsdException w:name="Light List Accent 3" w:uiPriority="61"/>
-    <w:lsdException w:name="Light Grid Accent 3" w:uiPriority="62"/>
-    <w:lsdException w:name="Medium Shading 1 Accent 3" w:uiPriority="63"/>
-    <w:lsdException w:name="Medium Shading 2 Accent 3" w:uiPriority="64"/>
-    <w:lsdException w:name="Medium List 1 Accent 3" w:uiPriority="65"/>
-    <w:lsdException w:name="Medium List 2 Accent 3" w:uiPriority="66"/>
-    <w:lsdException w:name="Medium Grid 1 Accent 3" w:uiPriority="67"/>
-    <w:lsdException w:name="Medium Grid 2 Accent 3" w:uiPriority="68"/>
-    <w:lsdException w:name="Medium Grid 3 Accent 3" w:uiPriority="69"/>
-    <w:lsdException w:name="Dark List Accent 3" w:uiPriority="70"/>
-    <w:lsdException w:name="Colorful Shading Accent 3" w:uiPriority="71"/>
-    <w:lsdException w:name="Colorful List Accent 3" w:uiPriority="72"/>
-    <w:lsdException w:name="Colorful Grid Accent 3" w:uiPriority="73"/>
-    <w:lsdException w:name="Light Shading Accent 4" w:uiPriority="60"/>
-    <w:lsdException w:name="Light List Accent 4" w:uiPriority="61"/>
-    <w:lsdException w:name="Light Grid Accent 4" w:uiPriority="62"/>
-    <w:lsdException w:name="Medium Shading 1 Accent 4" w:uiPriority="63"/>
-    <w:lsdException w:name="Medium Shading 2 Accent 4" w:uiPriority="64"/>
-    <w:lsdException w:name="Medium List 1 Accent 4" w:uiPriority="65"/>
-    <w:lsdException w:name="Medium List 2 Accent 4" w:uiPriority="66"/>
-    <w:lsdException w:name="Medium Grid 1 Accent 4" w:uiPriority="67"/>
-    <w:lsdException w:name="Medium Grid 2 Accent 4" w:uiPriority="68"/>
-    <w:lsdException w:name="Medium Grid 3 Accent 4" w:uiPriority="69"/>
-    <w:lsdException w:name="Dark List Accent 4" w:uiPriority="70"/>
-    <w:lsdException w:name="Colorful Shading Accent 4" w:uiPriority="71"/>
-    <w:lsdException w:name="Colorful List Accent 4" w:uiPriority="72"/>
-    <w:lsdException w:name="Colorful Grid Accent 4" w:uiPriority="73"/>
-    <w:lsdException w:name="Light Shading Accent 5" w:uiPriority="60"/>
-    <w:lsdException w:name="Light List Accent 5" w:uiPriority="61"/>
-    <w:lsdException w:name="Light Grid Accent 5" w:uiPriority="62"/>
-    <w:lsdException w:name="Medium Shading 1 Accent 5" w:uiPriority="63"/>
-    <w:lsdException w:name="Medium Shading 2 Accent 5" w:uiPriority="64"/>
-    <w:lsdException w:name="Medium List 1 Accent 5" w:uiPriority="65"/>
-    <w:lsdException w:name="Medium List 2 Accent 5" w:uiPriority="66"/>
-    <w:lsdException w:name="Medium Grid 1 Accent 5" w:uiPriority="67"/>
-    <w:lsdException w:name="Medium Grid 2 Accent 5" w:uiPriority="68"/>
-    <w:lsdException w:name="Medium Grid 3 Accent 5" w:uiPriority="69"/>
-    <w:lsdException w:name="Dark List Accent 5" w:uiPriority="70"/>
-    <w:lsdException w:name="Colorful Shading Accent 5" w:uiPriority="71"/>
-    <w:lsdException w:name="Colorful List Accent 5" w:uiPriority="72"/>
-    <w:lsdException w:name="Colorful Grid Accent 5" w:uiPriority="73"/>
-    <w:lsdException w:name="Light Shading Accent 6" w:uiPriority="60"/>
-    <w:lsdException w:name="Light List Accent 6" w:uiPriority="61"/>
-    <w:lsdException w:name="Light Grid Accent 6" w:uiPriority="62"/>
-    <w:lsdException w:name="Medium Shading 1 Accent 6" w:uiPriority="63"/>
-    <w:lsdException w:name="Medium Shading 2 Accent 6" w:uiPriority="64"/>
-    <w:lsdException w:name="Medium List 1 Accent 6" w:uiPriority="65"/>
-    <w:lsdException w:name="Medium List 2 Accent 6" w:uiPriority="66"/>
-    <w:lsdException w:name="Medium Grid 1 Accent 6" w:uiPriority="67"/>
-    <w:lsdException w:name="Medium Grid 2 Accent 6" w:uiPriority="68"/>
-    <w:lsdException w:name="Medium Grid 3 Accent 6" w:uiPriority="69"/>
-    <w:lsdException w:name="Dark List Accent 6" w:uiPriority="70"/>
-    <w:lsdException w:name="Colorful Shading Accent 6" w:uiPriority="71"/>
-    <w:lsdException w:name="Colorful List Accent 6" w:uiPriority="72"/>
-    <w:lsdException w:name="Colorful Grid Accent 6" w:uiPriority="73"/>
-    <w:lsdException w:name="Subtle Emphasis" w:uiPriority="19" w:qFormat="1"/>
-    <w:lsdException w:name="Intense Emphasis" w:uiPriority="21" w:qFormat="1"/>
-    <w:lsdException w:name="Subtle Reference" w:uiPriority="31" w:qFormat="1"/>
-    <w:lsdException w:name="Intense Reference" w:uiPriority="32" w:qFormat="1"/>
-    <w:lsdException w:name="Book Title" w:uiPriority="33" w:qFormat="1"/>
-    <w:lsdException w:name="Bibliography" w:semiHidden="1" w:uiPriority="37" w:unhideWhenUsed="1"/>
-    <w:lsdException w:name="TOC Heading" w:semiHidden="1" w:uiPriority="39" w:unhideWhenUsed="1" w:qFormat="1"/>
-    <w:lsdException w:name="Plain Table 1" w:uiPriority="41"/>
-    <w:lsdException w:name="Plain Table 2" w:uiPriority="42"/>
-    <w:lsdException w:name="Plain Table 3" w:uiPriority="43"/>
-    <w:lsdException w:name="Plain Table 4" w:uiPriority="44"/>
-    <w:lsdException w:name="Plain Table 5" w:uiPriority="45"/>
-    <w:lsdException w:name="Grid Table Light" w:uiPriority="40"/>
-    <w:lsdException w:name="Grid Table 1 Light" w:uiPriority="46"/>
-    <w:lsdException w:name="Grid Table 2" w:uiPriority="47"/>
-    <w:lsdException w:name="Grid Table 3" w:uiPriority="48"/>
-    <w:lsdException w:name="Grid Table 4" w:uiPriority="49"/>
-    <w:lsdException w:name="Grid Table 5 Dark" w:uiPriority="50"/>
-    <w:lsdException w:name="Grid Table 6 Colorful" w:uiPriority="51"/>
-    <w:lsdException w:name="Grid Table 7 Colorful" w:uiPriority="52"/>
-    <w:lsdException w:name="Grid Table 1 Light Accent 1" w:uiPriority="46"/>
-    <w:lsdException w:name="Grid Table 2 Accent 1" w:uiPriority="47"/>
-    <w:lsdException w:name="Grid Table 3 Accent 1" w:uiPriority="48"/>
-    <w:lsdException w:name="Grid Table 4 Accent 1" w:uiPriority="49"/>
-    <w:lsdException w:name="Grid Table 5 Dark Accent 1" w:uiPriority="50"/>
-    <w:lsdException w:name="Grid Table 6 Colorful Accent 1" w:uiPriority="51"/>
-    <w:lsdException w:name="Grid Table 7 Colorful Accent 1" w:uiPriority="52"/>
-    <w:lsdException w:name="Grid Table 1 Light Accent 2" w:uiPriority="46"/>
-    <w:lsdException w:name="Grid Table 2 Accent 2" w:uiPriority="47"/>
-    <w:lsdException w:name="Grid Table 3 Accent 2" w:uiPriority="48"/>
-    <w:lsdException w:name="Grid Table 4 Accent 2" w:uiPriority="49"/>
-    <w:lsdException w:name="Grid Table 5 Dark Accent 2" w:uiPriority="50"/>
-    <w:lsdException w:name="Grid Table 6 Colorful Accent 2" w:uiPriority="51"/>
-    <w:lsdException w:name="Grid Table 7 Colorful Accent 2" w:uiPriority="52"/>
-    <w:lsdException w:name="Grid Table 1 Light Accent 3" w:uiPriority="46"/>
-    <w:lsdException w:name="Grid Table 2 Accent 3" w:uiPriority="47"/>
-    <w:lsdException w:name="Grid Table 3 Accent 3" w:uiPriority="48"/>
-    <w:lsdException w:name="Grid Table 4 Accent 3" w:uiPriority="49"/>
-    <w:lsdException w:name="Grid Table 5 Dark Accent 3" w:uiPriority="50"/>
-    <w:lsdException w:name="Grid Table 6 Colorful Accent 3" w:uiPriority="51"/>
-    <w:lsdException w:name="Grid Table 7 Colorful Accent 3" w:uiPriority="52"/>
-    <w:lsdException w:name="Grid Table 1 Light Accent 4" w:uiPriority="46"/>
-    <w:lsdException w:name="Grid Table 2 Accent 4" w:uiPriority="47"/>
-    <w:lsdException w:name="Grid Table 3 Accent 4" w:uiPriority="48"/>
-    <w:lsdException w:name="Grid Table 4 Accent 4" w:uiPriority="49"/>
-    <w:lsdException w:name="Grid Table 5 Dark Accent 4" w:uiPriority="50"/>
-    <w:lsdException w:name="Grid Table 6 Colorful Accent 4" w:uiPriority="51"/>
-    <w:lsdException w:name="Grid Table 7 Colorful Accent 4" w:uiPriority="52"/>
-    <w:lsdException w:name="Grid Table 1 Light Accent 5" w:uiPriority="46"/>
-    <w:lsdException w:name="Grid Table 2 Accent 5" w:uiPriority="47"/>
-    <w:lsdException w:name="Grid Table 3 Accent 5" w:uiPriority="48"/>
-    <w:lsdException w:name="Grid Table 4 Accent 5" w:uiPriority="49"/>
-    <w:lsdException w:name="Grid Table 5 Dark Accent 5" w:uiPriority="50"/>
-    <w:lsdException w:name="Grid Table 6 Colorful Accent 5" w:uiPriority="51"/>
-    <w:lsdException w:name="Grid Table 7 Colorful Accent 5" w:uiPriority="52"/>
-    <w:lsdException w:name="Grid Table 1 Light Accent 6" w:uiPriority="46"/>
-    <w:lsdException w:name="Grid Table 2 Accent 6" w:uiPriority="47"/>
-    <w:lsdException w:name="Grid Table 3 Accent 6" w:uiPriority="48"/>
-    <w:lsdException w:name="Grid Table 4 Accent 6" w:uiPriority="49"/>
-    <w:lsdException w:name="Grid Table 5 Dark Accent 6" w:uiPriority="50"/>
-    <w:lsdException w:name="Grid Table 6 Colorful Accent 6" w:uiPriority="51"/>
-    <w:lsdException w:name="Grid Table 7 Colorful Accent 6" w:uiPriority="52"/>
-    <w:lsdException w:name="List Table 1 Light" w:uiPriority="46"/>
-    <w:lsdException w:name="List Table 2" w:uiPriority="47"/>
-    <w:lsdException w:name="List Table 3" w:uiPriority="48"/>
-    <w:lsdException w:name="List Table 4" w:uiPriority="49"/>
-    <w:lsdException w:name="List Table 5 Dark" w:uiPriority="50"/>
-    <w:lsdException w:name="List Table 6 Colorful" w:uiPriority="51"/>
-    <w:lsdException w:name="List Table 7 Colorful" w:uiPriority="52"/>
-    <w:lsdException w:name="List Table 1 Light Accent 1" w:uiPriority="46"/>
-    <w:lsdException w:name="List Table 2 Accent 1" w:uiPriority="47"/>
-    <w:lsdException w:name="List Table 3 Accent 1" w:uiPriority="48"/>
-    <w:lsdException w:name="List Table 4 Accent 1" w:uiPriority="49"/>
-    <w:lsdException w:name="List Table 5 Dark Accent 1" w:uiPriority="50"/>
-    <w:lsdException w:name="List Table 6 Colorful Accent 1" w:uiPriority="51"/>
-    <w:lsdException w:name="List Table 7 Colorful Accent 1" w:uiPriority="52"/>
-    <w:lsdException w:name="List Table 1 Light Accent 2" w:uiPriority="46"/>
-    <w:lsdException w:name="List Table 2 Accent 2" w:uiPriority="47"/>
-    <w:lsdException w:name="List Table 3 Accent 2" w:uiPriority="48"/>
-    <w:lsdException w:name="List Table 4 Accent 2" w:uiPriority="49"/>
-    <w:lsdException w:name="List Table 5 Dark Accent 2" w:uiPriority="50"/>
-    <w:lsdException w:name="List Table 6 Colorful Accent 2" w:uiPriority="51"/>
-    <w:lsdException w:name="List Table 7 Colorful Accent 2" w:uiPriority="52"/>
-    <w:lsdException w:name="List Table 1 Light Accent 3" w:uiPriority="46"/>
-    <w:lsdException w:name="List Table 2 Accent 3" w:uiPriority="47"/>
-    <w:lsdException w:name="List Table 3 Accent 3" w:uiPriority="48"/>
-    <w:lsdException w:name="List Table 4 Accent 3" w:uiPriority="49"/>
-    <w:lsdException w:name="List Table 5 Dark Accent 3" w:uiPriority="50"/>
-    <w:lsdException w:name="List Table 6 Colorful Accent 3" w:uiPriority="51"/>
-    <w:lsdException w:name="List Table 7 Colorful Accent 3" w:uiPriority="52"/>
-    <w:lsdException w:name="List Table 1 Light Accent 4" w:uiPriority="46"/>
-    <w:lsdException w:name="List Table 2 Accent 4" w:uiPriority="47"/>
-    <w:lsdException w:name="List Table 3 Accent 4" w:uiPriority="48"/>
-    <w:lsdException w:name="List Table 4 Accent 4" w:uiPriority="49"/>
-    <w:lsdException w:name="List Table 5 Dark Accent 4" w:uiPriority="50"/>
-    <w:lsdException w:name="List Table 6 Colorful Accent 4" w:uiPriority="51"/>
-    <w:lsdException w:name="List Table 7 Colorful Accent 4" w:uiPriority="52"/>
-    <w:lsdException w:name="List Table 1 Light Accent 5" w:uiPriority="46"/>
-    <w:lsdException w:name="List Table 2 Accent 5" w:uiPriority="47"/>
-    <w:lsdException w:name="List Table 3 Accent 5" w:uiPriority="48"/>
-    <w:lsdException w:name="List Table 4 Accent 5" w:uiPriority="49"/>
-    <w:lsdException w:name="List Table 5 Dark Accent 5" w:uiPriority="50"/>
-    <w:lsdException w:name="List Table 6 Colorful Accent 5" w:uiPriority="51"/>
-    <w:lsdException w:name="List Table 7 Colorful Accent 5" w:uiPriority="52"/>
-    <w:lsdException w:name="List Table 1 Light Accent 6" w:uiPriority="46"/>
-    <w:lsdException w:name="List Table 2 Accent 6" w:uiPriority="47"/>
-    <w:lsdException w:name="List Table 3 Accent 6" w:uiPriority="48"/>
-    <w:lsdException w:name="List Table 4 Accent 6" w:uiPriority="49"/>
-    <w:lsdException w:name="List Table 5 Dark Accent 6" w:uiPriority="50"/>
-    <w:lsdException w:name="List Table 6 Colorful Accent 6" w:uiPriority="51"/>
-    <w:lsdException w:name="List Table 7 Colorful Accent 6" w:uiPriority="52"/>
+  <w:latentStyles w:defLockedState="0" w:defUIPriority="99" w:defSemiHidden="1" w:defUnhideWhenUsed="1" w:defQFormat="0" w:count="267">
+    <w:lsdException w:name="Normal" w:semiHidden="0" w:uiPriority="0" w:unhideWhenUsed="0" w:qFormat="1"/>
+    <w:lsdException w:name="heading 1" w:semiHidden="0" w:uiPriority="9" w:unhideWhenUsed="0" w:qFormat="1"/>
+    <w:lsdException w:name="heading 2" w:uiPriority="9" w:qFormat="1"/>
+    <w:lsdException w:name="heading 3" w:uiPriority="9" w:qFormat="1"/>
+    <w:lsdException w:name="heading 4" w:uiPriority="9" w:qFormat="1"/>
+    <w:lsdException w:name="heading 5" w:uiPriority="9" w:qFormat="1"/>
+    <w:lsdException w:name="heading 6" w:uiPriority="9" w:qFormat="1"/>
+    <w:lsdException w:name="heading 7" w:uiPriority="9" w:qFormat="1"/>
+    <w:lsdException w:name="heading 8" w:uiPriority="9" w:qFormat="1"/>
+    <w:lsdException w:name="heading 9" w:uiPriority="9" w:qFormat="1"/>
+    <w:lsdException w:name="toc 1" w:uiPriority="39"/>
+    <w:lsdException w:name="toc 2" w:uiPriority="39"/>
+    <w:lsdException w:name="toc 3" w:uiPriority="39"/>
+    <w:lsdException w:name="toc 4" w:uiPriority="39"/>
+    <w:lsdException w:name="toc 5" w:uiPriority="39"/>
+    <w:lsdException w:name="toc 6" w:uiPriority="39"/>
+    <w:lsdException w:name="toc 7" w:uiPriority="39"/>
+    <w:lsdException w:name="toc 8" w:uiPriority="39"/>
+    <w:lsdException w:name="toc 9" w:uiPriority="39"/>
+    <w:lsdException w:name="caption" w:uiPriority="35" w:qFormat="1"/>
+    <w:lsdException w:name="Title" w:semiHidden="0" w:uiPriority="10" w:unhideWhenUsed="0" w:qFormat="1"/>
+    <w:lsdException w:name="Default Paragraph Font" w:uiPriority="1"/>
+    <w:lsdException w:name="Subtitle" w:semiHidden="0" w:uiPriority="11" w:unhideWhenUsed="0" w:qFormat="1"/>
+    <w:lsdException w:name="Strong" w:semiHidden="0" w:uiPriority="22" w:unhideWhenUsed="0" w:qFormat="1"/>
+    <w:lsdException w:name="Emphasis" w:semiHidden="0" w:uiPriority="20" w:unhideWhenUsed="0" w:qFormat="1"/>
+    <w:lsdException w:name="Table Grid" w:semiHidden="0" w:uiPriority="59" w:unhideWhenUsed="0"/>
+    <w:lsdException w:name="Placeholder Text" w:unhideWhenUsed="0"/>
+    <w:lsdException w:name="No Spacing" w:semiHidden="0" w:uiPriority="1" w:unhideWhenUsed="0" w:qFormat="1"/>
+    <w:lsdException w:name="Light Shading" w:semiHidden="0" w:uiPriority="60" w:unhideWhenUsed="0"/>
+    <w:lsdException w:name="Light List" w:semiHidden="0" w:uiPriority="61" w:unhideWhenUsed="0"/>
+    <w:lsdException w:name="Light Grid" w:semiHidden="0" w:uiPriority="62" w:unhideWhenUsed="0"/>
+    <w:lsdException w:name="Medium Shading 1" w:semiHidden="0" w:uiPriority="63" w:unhideWhenUsed="0"/>
+    <w:lsdException w:name="Medium Shading 2" w:semiHidden="0" w:uiPriority="64" w:unhideWhenUsed="0"/>
+    <w:lsdException w:name="Medium List 1" w:semiHidden="0" w:uiPriority="65" w:unhideWhenUsed="0"/>
+    <w:lsdException w:name="Medium List 2" w:semiHidden="0" w:uiPriority="66" w:unhideWhenUsed="0"/>
+    <w:lsdException w:name="Medium Grid 1" w:semiHidden="0" w:uiPriority="67" w:unhideWhenUsed="0"/>
+    <w:lsdException w:name="Medium Grid 2" w:semiHidden="0" w:uiPriority="68" w:unhideWhenUsed="0"/>
+    <w:lsdException w:name="Medium Grid 3" w:semiHidden="0" w:uiPriority="69" w:unhideWhenUsed="0"/>
+    <w:lsdException w:name="Dark List" w:semiHidden="0" w:uiPriority="70" w:unhideWhenUsed="0"/>
+    <w:lsdException w:name="Colorful Shading" w:semiHidden="0" w:uiPriority="71" w:unhideWhenUsed="0"/>
+    <w:lsdException w:name="Colorful List" w:semiHidden="0" w:uiPriority="72" w:unhideWhenUsed="0"/>
+    <w:lsdException w:name="Colorful Grid" w:semiHidden="0" w:uiPriority="73" w:unhideWhenUsed="0"/>
+    <w:lsdException w:name="Light Shading Accent 1" w:semiHidden="0" w:uiPriority="60" w:unhideWhenUsed="0"/>
+    <w:lsdException w:name="Light List Accent 1" w:semiHidden="0" w:uiPriority="61" w:unhideWhenUsed="0"/>
+    <w:lsdException w:name="Light Grid Accent 1" w:semiHidden="0" w:uiPriority="62" w:unhideWhenUsed="0"/>
+    <w:lsdException w:name="Medium Shading 1 Accent 1" w:semiHidden="0" w:uiPriority="63" w:unhideWhenUsed="0"/>
+    <w:lsdException w:name="Medium Shading 2 Accent 1" w:semiHidden="0" w:uiPriority="64" w:unhideWhenUsed="0"/>
+    <w:lsdException w:name="Medium List 1 Accent 1" w:semiHidden="0" w:uiPriority="65" w:unhideWhenUsed="0"/>
+    <w:lsdException w:name="Revision" w:unhideWhenUsed="0"/>
+    <w:lsdException w:name="List Paragraph" w:semiHidden="0" w:uiPriority="34" w:unhideWhenUsed="0" w:qFormat="1"/>
+    <w:lsdException w:name="Quote" w:semiHidden="0" w:uiPriority="29" w:unhideWhenUsed="0" w:qFormat="1"/>
+    <w:lsdException w:name="Intense Quote" w:semiHidden="0" w:uiPriority="30" w:unhideWhenUsed="0" w:qFormat="1"/>
+    <w:lsdException w:name="Medium List 2 Accent 1" w:semiHidden="0" w:uiPriority="66" w:unhideWhenUsed="0"/>
+    <w:lsdException w:name="Medium Grid 1 Accent 1" w:semiHidden="0" w:uiPriority="67" w:unhideWhenUsed="0"/>
+    <w:lsdException w:name="Medium Grid 2 Accent 1" w:semiHidden="0" w:uiPriority="68" w:unhideWhenUsed="0"/>
+    <w:lsdException w:name="Medium Grid 3 Accent 1" w:semiHidden="0" w:uiPriority="69" w:unhideWhenUsed="0"/>
+    <w:lsdException w:name="Dark List Accent 1" w:semiHidden="0" w:uiPriority="70" w:unhideWhenUsed="0"/>
+    <w:lsdException w:name="Colorful Shading Accent 1" w:semiHidden="0" w:uiPriority="71" w:unhideWhenUsed="0"/>
+    <w:lsdException w:name="Colorful List Accent 1" w:semiHidden="0" w:uiPriority="72" w:unhideWhenUsed="0"/>
+    <w:lsdException w:name="Colorful Grid Accent 1" w:semiHidden="0" w:uiPriority="73" w:unhideWhenUsed="0"/>
+    <w:lsdException w:name="Light Shading Accent 2" w:semiHidden="0" w:uiPriority="60" w:unhideWhenUsed="0"/>
+    <w:lsdException w:name="Light List Accent 2" w:semiHidden="0" w:uiPriority="61" w:unhideWhenUsed="0"/>
+    <w:lsdException w:name="Light Grid Accent 2" w:semiHidden="0" w:uiPriority="62" w:unhideWhenUsed="0"/>
+    <w:lsdException w:name="Medium Shading 1 Accent 2" w:semiHidden="0" w:uiPriority="63" w:unhideWhenUsed="0"/>
+    <w:lsdException w:name="Medium Shading 2 Accent 2" w:semiHidden="0" w:uiPriority="64" w:unhideWhenUsed="0"/>
+    <w:lsdException w:name="Medium List 1 Accent 2" w:semiHidden="0" w:uiPriority="65" w:unhideWhenUsed="0"/>
+    <w:lsdException w:name="Medium List 2 Accent 2" w:semiHidden="0" w:uiPriority="66" w:unhideWhenUsed="0"/>
+    <w:lsdException w:name="Medium Grid 1 Accent 2" w:semiHidden="0" w:uiPriority="67" w:unhideWhenUsed="0"/>
+    <w:lsdException w:name="Medium Grid 2 Accent 2" w:semiHidden="0" w:uiPriority="68" w:unhideWhenUsed="0"/>
+    <w:lsdException w:name="Medium Grid 3 Accent 2" w:semiHidden="0" w:uiPriority="69" w:unhideWhenUsed="0"/>
+    <w:lsdException w:name="Dark List Accent 2" w:semiHidden="0" w:uiPriority="70" w:unhideWhenUsed="0"/>
+    <w:lsdException w:name="Colorful Shading Accent 2" w:semiHidden="0" w:uiPriority="71" w:unhideWhenUsed="0"/>
+    <w:lsdException w:name="Colorful List Accent 2" w:semiHidden="0" w:uiPriority="72" w:unhideWhenUsed="0"/>
+    <w:lsdException w:name="Colorful Grid Accent 2" w:semiHidden="0" w:uiPriority="73" w:unhideWhenUsed="0"/>
+    <w:lsdException w:name="Light Shading Accent 3" w:semiHidden="0" w:uiPriority="60" w:unhideWhenUsed="0"/>
+    <w:lsdException w:name="Light List Accent 3" w:semiHidden="0" w:uiPriority="61" w:unhideWhenUsed="0"/>
+    <w:lsdException w:name="Light Grid Accent 3" w:semiHidden="0" w:uiPriority="62" w:unhideWhenUsed="0"/>
+    <w:lsdException w:name="Medium Shading 1 Accent 3" w:semiHidden="0" w:uiPriority="63" w:unhideWhenUsed="0"/>
+    <w:lsdException w:name="Medium Shading 2 Accent 3" w:semiHidden="0" w:uiPriority="64" w:unhideWhenUsed="0"/>
+    <w:lsdException w:name="Medium List 1 Accent 3" w:semiHidden="0" w:uiPriority="65" w:unhideWhenUsed="0"/>
+    <w:lsdException w:name="Medium List 2 Accent 3" w:semiHidden="0" w:uiPriority="66" w:unhideWhenUsed="0"/>
+    <w:lsdException w:name="Medium Grid 1 Accent 3" w:semiHidden="0" w:uiPriority="67" w:unhideWhenUsed="0"/>
+    <w:lsdException w:name="Medium Grid 2 Accent 3" w:semiHidden="0" w:uiPriority="68" w:unhideWhenUsed="0"/>
+    <w:lsdException w:name="Medium Grid 3 Accent 3" w:semiHidden="0" w:uiPriority="69" w:unhideWhenUsed="0"/>
+    <w:lsdException w:name="Dark List Accent 3" w:semiHidden="0" w:uiPriority="70" w:unhideWhenUsed="0"/>
+    <w:lsdException w:name="Colorful Shading Accent 3" w:semiHidden="0" w:uiPriority="71" w:unhideWhenUsed="0"/>
+    <w:lsdException w:name="Colorful List Accent 3" w:semiHidden="0" w:uiPriority="72" w:unhideWhenUsed="0"/>
+    <w:lsdException w:name="Colorful Grid Accent 3" w:semiHidden="0" w:uiPriority="73" w:unhideWhenUsed="0"/>
+    <w:lsdException w:name="Light Shading Accent 4" w:semiHidden="0" w:uiPriority="60" w:unhideWhenUsed="0"/>
+    <w:lsdException w:name="Light List Accent 4" w:semiHidden="0" w:uiPriority="61" w:unhideWhenUsed="0"/>
+    <w:lsdException w:name="Light Grid Accent 4" w:semiHidden="0" w:uiPriority="62" w:unhideWhenUsed="0"/>
+    <w:lsdException w:name="Medium Shading 1 Accent 4" w:semiHidden="0" w:uiPriority="63" w:unhideWhenUsed="0"/>
+    <w:lsdException w:name="Medium Shading 2 Accent 4" w:semiHidden="0" w:uiPriority="64" w:unhideWhenUsed="0"/>
+    <w:lsdException w:name="Medium List 1 Accent 4" w:semiHidden="0" w:uiPriority="65" w:unhideWhenUsed="0"/>
+    <w:lsdException w:name="Medium List 2 Accent 4" w:semiHidden="0" w:uiPriority="66" w:unhideWhenUsed="0"/>
+    <w:lsdException w:name="Medium Grid 1 Accent 4" w:semiHidden="0" w:uiPriority="67" w:unhideWhenUsed="0"/>
+    <w:lsdException w:name="Medium Grid 2 Accent 4" w:semiHidden="0" w:uiPriority="68" w:unhideWhenUsed="0"/>
+    <w:lsdException w:name="Medium Grid 3 Accent 4" w:semiHidden="0" w:uiPriority="69" w:unhideWhenUsed="0"/>
+    <w:lsdException w:name="Dark List Accent 4" w:semiHidden="0" w:uiPriority="70" w:unhideWhenUsed="0"/>
+    <w:lsdException w:name="Colorful Shading Accent 4" w:semiHidden="0" w:uiPriority="71" w:unhideWhenUsed="0"/>
+    <w:lsdException w:name="Colorful List Accent 4" w:semiHidden="0" w:uiPriority="72" w:unhideWhenUsed="0"/>
+    <w:lsdException w:name="Colorful Grid Accent 4" w:semiHidden="0" w:uiPriority="73" w:unhideWhenUsed="0"/>
+    <w:lsdException w:name="Light Shading Accent 5" w:semiHidden="0" w:uiPriority="60" w:unhideWhenUsed="0"/>
+    <w:lsdException w:name="Light List Accent 5" w:semiHidden="0" w:uiPriority="61" w:unhideWhenUsed="0"/>
+    <w:lsdException w:name="Light Grid Accent 5" w:semiHidden="0" w:uiPriority="62" w:unhideWhenUsed="0"/>
+    <w:lsdException w:name="Medium Shading 1 Accent 5" w:semiHidden="0" w:uiPriority="63" w:unhideWhenUsed="0"/>
+    <w:lsdException w:name="Medium Shading 2 Accent 5" w:semiHidden="0" w:uiPriority="64" w:unhideWhenUsed="0"/>
+    <w:lsdException w:name="Medium List 1 Accent 5" w:semiHidden="0" w:uiPriority="65" w:unhideWhenUsed="0"/>
+    <w:lsdException w:name="Medium List 2 Accent 5" w:semiHidden="0" w:uiPriority="66" w:unhideWhenUsed="0"/>
+    <w:lsdException w:name="Medium Grid 1 Accent 5" w:semiHidden="0" w:uiPriority="67" w:unhideWhenUsed="0"/>
+    <w:lsdException w:name="Medium Grid 2 Accent 5" w:semiHidden="0" w:uiPriority="68" w:unhideWhenUsed="0"/>
+    <w:lsdException w:name="Medium Grid 3 Accent 5" w:semiHidden="0" w:uiPriority="69" w:unhideWhenUsed="0"/>
+    <w:lsdException w:name="Dark List Accent 5" w:semiHidden="0" w:uiPriority="70" w:unhideWhenUsed="0"/>
+    <w:lsdException w:name="Colorful Shading Accent 5" w:semiHidden="0" w:uiPriority="71" w:unhideWhenUsed="0"/>
+    <w:lsdException w:name="Colorful List Accent 5" w:semiHidden="0" w:uiPriority="72" w:unhideWhenUsed="0"/>
+    <w:lsdException w:name="Colorful Grid Accent 5" w:semiHidden="0" w:uiPriority="73" w:unhideWhenUsed="0"/>
+    <w:lsdException w:name="Light Shading Accent 6" w:semiHidden="0" w:uiPriority="60" w:unhideWhenUsed="0"/>
+    <w:lsdException w:name="Light List Accent 6" w:semiHidden="0" w:uiPriority="61" w:unhideWhenUsed="0"/>
+    <w:lsdException w:name="Light Grid Accent 6" w:semiHidden="0" w:uiPriority="62" w:unhideWhenUsed="0"/>
+    <w:lsdException w:name="Medium Shading 1 Accent 6" w:semiHidden="0" w:uiPriority="63" w:unhideWhenUsed="0"/>
+    <w:lsdException w:name="Medium Shading 2 Accent 6" w:semiHidden="0" w:uiPriority="64" w:unhideWhenUsed="0"/>
+    <w:lsdException w:name="Medium List 1 Accent 6" w:semiHidden="0" w:uiPriority="65" w:unhideWhenUsed="0"/>
+    <w:lsdException w:name="Medium List 2 Accent 6" w:semiHidden="0" w:uiPriority="66" w:unhideWhenUsed="0"/>
+    <w:lsdException w:name="Medium Grid 1 Accent 6" w:semiHidden="0" w:uiPriority="67" w:unhideWhenUsed="0"/>
+    <w:lsdException w:name="Medium Grid 2 Accent 6" w:semiHidden="0" w:uiPriority="68" w:unhideWhenUsed="0"/>
+    <w:lsdException w:name="Medium Grid 3 Accent 6" w:semiHidden="0" w:uiPriority="69" w:unhideWhenUsed="0"/>
+    <w:lsdException w:name="Dark List Accent 6" w:semiHidden="0" w:uiPriority="70" w:unhideWhenUsed="0"/>
+    <w:lsdException w:name="Colorful Shading Accent 6" w:semiHidden="0" w:uiPriority="71" w:unhideWhenUsed="0"/>
+    <w:lsdException w:name="Colorful List Accent 6" w:semiHidden="0" w:uiPriority="72" w:unhideWhenUsed="0"/>
+    <w:lsdException w:name="Colorful Grid Accent 6" w:semiHidden="0" w:uiPriority="73" w:unhideWhenUsed="0"/>
+    <w:lsdException w:name="Subtle Emphasis" w:semiHidden="0" w:uiPriority="19" w:unhideWhenUsed="0" w:qFormat="1"/>
+    <w:lsdException w:name="Intense Emphasis" w:semiHidden="0" w:uiPriority="21" w:unhideWhenUsed="0" w:qFormat="1"/>
+    <w:lsdException w:name="Subtle Reference" w:semiHidden="0" w:uiPriority="31" w:unhideWhenUsed="0" w:qFormat="1"/>
+    <w:lsdException w:name="Intense Reference" w:semiHidden="0" w:uiPriority="32" w:unhideWhenUsed="0" w:qFormat="1"/>
+    <w:lsdException w:name="Book Title" w:semiHidden="0" w:uiPriority="33" w:unhideWhenUsed="0" w:qFormat="1"/>
+    <w:lsdException w:name="Bibliography" w:uiPriority="37"/>
+    <w:lsdException w:name="TOC Heading" w:uiPriority="39" w:qFormat="1"/>
   </w:latentStyles>
   <w:style w:type="paragraph" w:default="1" w:styleId="Normal">
     <w:name w:val="Normal"/>
@@ -4784,6 +4675,7 @@
       <w:spacing w:after="0" w:line="240" w:lineRule="auto"/>
     </w:pPr>
     <w:tblPr>
+      <w:tblInd w:w="0" w:type="dxa"/>
       <w:tblBorders>
         <w:top w:val="single" w:sz="4" w:space="0" w:color="auto"/>
         <w:left w:val="single" w:sz="4" w:space="0" w:color="auto"/>
@@ -4792,6 +4684,339 @@
         <w:insideH w:val="single" w:sz="4" w:space="0" w:color="auto"/>
         <w:insideV w:val="single" w:sz="4" w:space="0" w:color="auto"/>
       </w:tblBorders>
+      <w:tblCellMar>
+        <w:top w:w="0" w:type="dxa"/>
+        <w:left w:w="108" w:type="dxa"/>
+        <w:bottom w:w="0" w:type="dxa"/>
+        <w:right w:w="108" w:type="dxa"/>
+      </w:tblCellMar>
+    </w:tblPr>
+  </w:style>
+  <w:style w:type="paragraph" w:styleId="BalloonText">
+    <w:name w:val="Balloon Text"/>
+    <w:basedOn w:val="Normal"/>
+    <w:link w:val="BalloonTextChar"/>
+    <w:uiPriority w:val="99"/>
+    <w:semiHidden/>
+    <w:unhideWhenUsed/>
+    <w:rsid w:val="00FF4199"/>
+    <w:pPr>
+      <w:spacing w:after="0" w:line="240" w:lineRule="auto"/>
+    </w:pPr>
+    <w:rPr>
+      <w:rFonts w:ascii="Tahoma" w:hAnsi="Tahoma" w:cs="Tahoma"/>
+      <w:sz w:val="16"/>
+      <w:szCs w:val="16"/>
+    </w:rPr>
+  </w:style>
+  <w:style w:type="character" w:customStyle="1" w:styleId="BalloonTextChar">
+    <w:name w:val="Balloon Text Char"/>
+    <w:basedOn w:val="DefaultParagraphFont"/>
+    <w:link w:val="BalloonText"/>
+    <w:uiPriority w:val="99"/>
+    <w:semiHidden/>
+    <w:rsid w:val="00FF4199"/>
+    <w:rPr>
+      <w:rFonts w:ascii="Tahoma" w:hAnsi="Tahoma" w:cs="Tahoma"/>
+      <w:sz w:val="16"/>
+      <w:szCs w:val="16"/>
+    </w:rPr>
+  </w:style>
+  <w:style w:type="character" w:customStyle="1" w:styleId="Heading1Char">
+    <w:name w:val="Heading 1 Char"/>
+    <w:basedOn w:val="DefaultParagraphFont"/>
+    <w:link w:val="Heading1"/>
+    <w:uiPriority w:val="9"/>
+    <w:rsid w:val="00976435"/>
+    <w:rPr>
+      <w:rFonts w:asciiTheme="majorHAnsi" w:eastAsiaTheme="majorEastAsia" w:hAnsiTheme="majorHAnsi" w:cstheme="majorBidi"/>
+      <w:b/>
+      <w:bCs/>
+      <w:color w:val="365F91" w:themeColor="accent1" w:themeShade="BF"/>
+      <w:sz w:val="28"/>
+      <w:szCs w:val="28"/>
+    </w:rPr>
+  </w:style>
+  <w:style w:type="paragraph" w:styleId="NormalWeb">
+    <w:name w:val="Normal (Web)"/>
+    <w:basedOn w:val="Normal"/>
+    <w:uiPriority w:val="99"/>
+    <w:unhideWhenUsed/>
+    <w:rsid w:val="000F3E64"/>
+    <w:pPr>
+      <w:spacing w:before="100" w:beforeAutospacing="1" w:after="100" w:afterAutospacing="1" w:line="240" w:lineRule="auto"/>
+    </w:pPr>
+    <w:rPr>
+      <w:rFonts w:ascii="Times New Roman" w:eastAsia="Times New Roman" w:hAnsi="Times New Roman" w:cs="Times New Roman"/>
+      <w:sz w:val="24"/>
+      <w:szCs w:val="24"/>
+      <w:lang w:eastAsia="en-SG"/>
+    </w:rPr>
+  </w:style>
+  <w:style w:type="character" w:customStyle="1" w:styleId="apple-converted-space">
+    <w:name w:val="apple-converted-space"/>
+    <w:basedOn w:val="DefaultParagraphFont"/>
+    <w:rsid w:val="000F3E64"/>
+  </w:style>
+  <w:style w:type="character" w:styleId="Strong">
+    <w:name w:val="Strong"/>
+    <w:basedOn w:val="DefaultParagraphFont"/>
+    <w:uiPriority w:val="22"/>
+    <w:qFormat/>
+    <w:rsid w:val="000F3E64"/>
+    <w:rPr>
+      <w:b/>
+      <w:bCs/>
+    </w:rPr>
+  </w:style>
+</w:styles>
+</file>
+
+<file path=word/stylesWithEffects.xml><?xml version="1.0" encoding="utf-8"?>
+<w:styles xmlns:wpc="http://schemas.microsoft.com/office/word/2010/wordprocessingCanvas" xmlns:mc="http://schemas.openxmlformats.org/markup-compatibility/2006" xmlns:o="urn:schemas-microsoft-com:office:office" xmlns:r="http://schemas.openxmlformats.org/officeDocument/2006/relationships" xmlns:m="http://schemas.openxmlformats.org/officeDocument/2006/math" xmlns:v="urn:schemas-microsoft-com:vml" xmlns:wp14="http://schemas.microsoft.com/office/word/2010/wordprocessingDrawing" xmlns:wp="http://schemas.openxmlformats.org/drawingml/2006/wordprocessingDrawing" xmlns:w10="urn:schemas-microsoft-com:office:word" xmlns:w="http://schemas.openxmlformats.org/wordprocessingml/2006/main" xmlns:w14="http://schemas.microsoft.com/office/word/2010/wordml" xmlns:wpg="http://schemas.microsoft.com/office/word/2010/wordprocessingGroup" xmlns:wpi="http://schemas.microsoft.com/office/word/2010/wordprocessingInk" xmlns:wne="http://schemas.microsoft.com/office/word/2006/wordml" xmlns:wps="http://schemas.microsoft.com/office/word/2010/wordprocessingShape" mc:Ignorable="w14 wp14">
+  <w:docDefaults>
+    <w:rPrDefault>
+      <w:rPr>
+        <w:rFonts w:asciiTheme="minorHAnsi" w:eastAsiaTheme="minorHAnsi" w:hAnsiTheme="minorHAnsi" w:cstheme="minorBidi"/>
+        <w:sz w:val="22"/>
+        <w:szCs w:val="22"/>
+        <w:lang w:val="en-SG" w:eastAsia="en-US" w:bidi="ar-SA"/>
+      </w:rPr>
+    </w:rPrDefault>
+    <w:pPrDefault>
+      <w:pPr>
+        <w:spacing w:after="200" w:line="276" w:lineRule="auto"/>
+      </w:pPr>
+    </w:pPrDefault>
+  </w:docDefaults>
+  <w:latentStyles w:defLockedState="0" w:defUIPriority="99" w:defSemiHidden="1" w:defUnhideWhenUsed="1" w:defQFormat="0" w:count="267">
+    <w:lsdException w:name="Normal" w:semiHidden="0" w:uiPriority="0" w:unhideWhenUsed="0" w:qFormat="1"/>
+    <w:lsdException w:name="heading 1" w:semiHidden="0" w:uiPriority="9" w:unhideWhenUsed="0" w:qFormat="1"/>
+    <w:lsdException w:name="heading 2" w:uiPriority="9" w:qFormat="1"/>
+    <w:lsdException w:name="heading 3" w:uiPriority="9" w:qFormat="1"/>
+    <w:lsdException w:name="heading 4" w:uiPriority="9" w:qFormat="1"/>
+    <w:lsdException w:name="heading 5" w:uiPriority="9" w:qFormat="1"/>
+    <w:lsdException w:name="heading 6" w:uiPriority="9" w:qFormat="1"/>
+    <w:lsdException w:name="heading 7" w:uiPriority="9" w:qFormat="1"/>
+    <w:lsdException w:name="heading 8" w:uiPriority="9" w:qFormat="1"/>
+    <w:lsdException w:name="heading 9" w:uiPriority="9" w:qFormat="1"/>
+    <w:lsdException w:name="toc 1" w:uiPriority="39"/>
+    <w:lsdException w:name="toc 2" w:uiPriority="39"/>
+    <w:lsdException w:name="toc 3" w:uiPriority="39"/>
+    <w:lsdException w:name="toc 4" w:uiPriority="39"/>
+    <w:lsdException w:name="toc 5" w:uiPriority="39"/>
+    <w:lsdException w:name="toc 6" w:uiPriority="39"/>
+    <w:lsdException w:name="toc 7" w:uiPriority="39"/>
+    <w:lsdException w:name="toc 8" w:uiPriority="39"/>
+    <w:lsdException w:name="toc 9" w:uiPriority="39"/>
+    <w:lsdException w:name="caption" w:uiPriority="35" w:qFormat="1"/>
+    <w:lsdException w:name="Title" w:semiHidden="0" w:uiPriority="10" w:unhideWhenUsed="0" w:qFormat="1"/>
+    <w:lsdException w:name="Default Paragraph Font" w:uiPriority="1"/>
+    <w:lsdException w:name="Subtitle" w:semiHidden="0" w:uiPriority="11" w:unhideWhenUsed="0" w:qFormat="1"/>
+    <w:lsdException w:name="Strong" w:semiHidden="0" w:uiPriority="22" w:unhideWhenUsed="0" w:qFormat="1"/>
+    <w:lsdException w:name="Emphasis" w:semiHidden="0" w:uiPriority="20" w:unhideWhenUsed="0" w:qFormat="1"/>
+    <w:lsdException w:name="Table Grid" w:semiHidden="0" w:uiPriority="59" w:unhideWhenUsed="0"/>
+    <w:lsdException w:name="Placeholder Text" w:unhideWhenUsed="0"/>
+    <w:lsdException w:name="No Spacing" w:semiHidden="0" w:uiPriority="1" w:unhideWhenUsed="0" w:qFormat="1"/>
+    <w:lsdException w:name="Light Shading" w:semiHidden="0" w:uiPriority="60" w:unhideWhenUsed="0"/>
+    <w:lsdException w:name="Light List" w:semiHidden="0" w:uiPriority="61" w:unhideWhenUsed="0"/>
+    <w:lsdException w:name="Light Grid" w:semiHidden="0" w:uiPriority="62" w:unhideWhenUsed="0"/>
+    <w:lsdException w:name="Medium Shading 1" w:semiHidden="0" w:uiPriority="63" w:unhideWhenUsed="0"/>
+    <w:lsdException w:name="Medium Shading 2" w:semiHidden="0" w:uiPriority="64" w:unhideWhenUsed="0"/>
+    <w:lsdException w:name="Medium List 1" w:semiHidden="0" w:uiPriority="65" w:unhideWhenUsed="0"/>
+    <w:lsdException w:name="Medium List 2" w:semiHidden="0" w:uiPriority="66" w:unhideWhenUsed="0"/>
+    <w:lsdException w:name="Medium Grid 1" w:semiHidden="0" w:uiPriority="67" w:unhideWhenUsed="0"/>
+    <w:lsdException w:name="Medium Grid 2" w:semiHidden="0" w:uiPriority="68" w:unhideWhenUsed="0"/>
+    <w:lsdException w:name="Medium Grid 3" w:semiHidden="0" w:uiPriority="69" w:unhideWhenUsed="0"/>
+    <w:lsdException w:name="Dark List" w:semiHidden="0" w:uiPriority="70" w:unhideWhenUsed="0"/>
+    <w:lsdException w:name="Colorful Shading" w:semiHidden="0" w:uiPriority="71" w:unhideWhenUsed="0"/>
+    <w:lsdException w:name="Colorful List" w:semiHidden="0" w:uiPriority="72" w:unhideWhenUsed="0"/>
+    <w:lsdException w:name="Colorful Grid" w:semiHidden="0" w:uiPriority="73" w:unhideWhenUsed="0"/>
+    <w:lsdException w:name="Light Shading Accent 1" w:semiHidden="0" w:uiPriority="60" w:unhideWhenUsed="0"/>
+    <w:lsdException w:name="Light List Accent 1" w:semiHidden="0" w:uiPriority="61" w:unhideWhenUsed="0"/>
+    <w:lsdException w:name="Light Grid Accent 1" w:semiHidden="0" w:uiPriority="62" w:unhideWhenUsed="0"/>
+    <w:lsdException w:name="Medium Shading 1 Accent 1" w:semiHidden="0" w:uiPriority="63" w:unhideWhenUsed="0"/>
+    <w:lsdException w:name="Medium Shading 2 Accent 1" w:semiHidden="0" w:uiPriority="64" w:unhideWhenUsed="0"/>
+    <w:lsdException w:name="Medium List 1 Accent 1" w:semiHidden="0" w:uiPriority="65" w:unhideWhenUsed="0"/>
+    <w:lsdException w:name="Revision" w:unhideWhenUsed="0"/>
+    <w:lsdException w:name="List Paragraph" w:semiHidden="0" w:uiPriority="34" w:unhideWhenUsed="0" w:qFormat="1"/>
+    <w:lsdException w:name="Quote" w:semiHidden="0" w:uiPriority="29" w:unhideWhenUsed="0" w:qFormat="1"/>
+    <w:lsdException w:name="Intense Quote" w:semiHidden="0" w:uiPriority="30" w:unhideWhenUsed="0" w:qFormat="1"/>
+    <w:lsdException w:name="Medium List 2 Accent 1" w:semiHidden="0" w:uiPriority="66" w:unhideWhenUsed="0"/>
+    <w:lsdException w:name="Medium Grid 1 Accent 1" w:semiHidden="0" w:uiPriority="67" w:unhideWhenUsed="0"/>
+    <w:lsdException w:name="Medium Grid 2 Accent 1" w:semiHidden="0" w:uiPriority="68" w:unhideWhenUsed="0"/>
+    <w:lsdException w:name="Medium Grid 3 Accent 1" w:semiHidden="0" w:uiPriority="69" w:unhideWhenUsed="0"/>
+    <w:lsdException w:name="Dark List Accent 1" w:semiHidden="0" w:uiPriority="70" w:unhideWhenUsed="0"/>
+    <w:lsdException w:name="Colorful Shading Accent 1" w:semiHidden="0" w:uiPriority="71" w:unhideWhenUsed="0"/>
+    <w:lsdException w:name="Colorful List Accent 1" w:semiHidden="0" w:uiPriority="72" w:unhideWhenUsed="0"/>
+    <w:lsdException w:name="Colorful Grid Accent 1" w:semiHidden="0" w:uiPriority="73" w:unhideWhenUsed="0"/>
+    <w:lsdException w:name="Light Shading Accent 2" w:semiHidden="0" w:uiPriority="60" w:unhideWhenUsed="0"/>
+    <w:lsdException w:name="Light List Accent 2" w:semiHidden="0" w:uiPriority="61" w:unhideWhenUsed="0"/>
+    <w:lsdException w:name="Light Grid Accent 2" w:semiHidden="0" w:uiPriority="62" w:unhideWhenUsed="0"/>
+    <w:lsdException w:name="Medium Shading 1 Accent 2" w:semiHidden="0" w:uiPriority="63" w:unhideWhenUsed="0"/>
+    <w:lsdException w:name="Medium Shading 2 Accent 2" w:semiHidden="0" w:uiPriority="64" w:unhideWhenUsed="0"/>
+    <w:lsdException w:name="Medium List 1 Accent 2" w:semiHidden="0" w:uiPriority="65" w:unhideWhenUsed="0"/>
+    <w:lsdException w:name="Medium List 2 Accent 2" w:semiHidden="0" w:uiPriority="66" w:unhideWhenUsed="0"/>
+    <w:lsdException w:name="Medium Grid 1 Accent 2" w:semiHidden="0" w:uiPriority="67" w:unhideWhenUsed="0"/>
+    <w:lsdException w:name="Medium Grid 2 Accent 2" w:semiHidden="0" w:uiPriority="68" w:unhideWhenUsed="0"/>
+    <w:lsdException w:name="Medium Grid 3 Accent 2" w:semiHidden="0" w:uiPriority="69" w:unhideWhenUsed="0"/>
+    <w:lsdException w:name="Dark List Accent 2" w:semiHidden="0" w:uiPriority="70" w:unhideWhenUsed="0"/>
+    <w:lsdException w:name="Colorful Shading Accent 2" w:semiHidden="0" w:uiPriority="71" w:unhideWhenUsed="0"/>
+    <w:lsdException w:name="Colorful List Accent 2" w:semiHidden="0" w:uiPriority="72" w:unhideWhenUsed="0"/>
+    <w:lsdException w:name="Colorful Grid Accent 2" w:semiHidden="0" w:uiPriority="73" w:unhideWhenUsed="0"/>
+    <w:lsdException w:name="Light Shading Accent 3" w:semiHidden="0" w:uiPriority="60" w:unhideWhenUsed="0"/>
+    <w:lsdException w:name="Light List Accent 3" w:semiHidden="0" w:uiPriority="61" w:unhideWhenUsed="0"/>
+    <w:lsdException w:name="Light Grid Accent 3" w:semiHidden="0" w:uiPriority="62" w:unhideWhenUsed="0"/>
+    <w:lsdException w:name="Medium Shading 1 Accent 3" w:semiHidden="0" w:uiPriority="63" w:unhideWhenUsed="0"/>
+    <w:lsdException w:name="Medium Shading 2 Accent 3" w:semiHidden="0" w:uiPriority="64" w:unhideWhenUsed="0"/>
+    <w:lsdException w:name="Medium List 1 Accent 3" w:semiHidden="0" w:uiPriority="65" w:unhideWhenUsed="0"/>
+    <w:lsdException w:name="Medium List 2 Accent 3" w:semiHidden="0" w:uiPriority="66" w:unhideWhenUsed="0"/>
+    <w:lsdException w:name="Medium Grid 1 Accent 3" w:semiHidden="0" w:uiPriority="67" w:unhideWhenUsed="0"/>
+    <w:lsdException w:name="Medium Grid 2 Accent 3" w:semiHidden="0" w:uiPriority="68" w:unhideWhenUsed="0"/>
+    <w:lsdException w:name="Medium Grid 3 Accent 3" w:semiHidden="0" w:uiPriority="69" w:unhideWhenUsed="0"/>
+    <w:lsdException w:name="Dark List Accent 3" w:semiHidden="0" w:uiPriority="70" w:unhideWhenUsed="0"/>
+    <w:lsdException w:name="Colorful Shading Accent 3" w:semiHidden="0" w:uiPriority="71" w:unhideWhenUsed="0"/>
+    <w:lsdException w:name="Colorful List Accent 3" w:semiHidden="0" w:uiPriority="72" w:unhideWhenUsed="0"/>
+    <w:lsdException w:name="Colorful Grid Accent 3" w:semiHidden="0" w:uiPriority="73" w:unhideWhenUsed="0"/>
+    <w:lsdException w:name="Light Shading Accent 4" w:semiHidden="0" w:uiPriority="60" w:unhideWhenUsed="0"/>
+    <w:lsdException w:name="Light List Accent 4" w:semiHidden="0" w:uiPriority="61" w:unhideWhenUsed="0"/>
+    <w:lsdException w:name="Light Grid Accent 4" w:semiHidden="0" w:uiPriority="62" w:unhideWhenUsed="0"/>
+    <w:lsdException w:name="Medium Shading 1 Accent 4" w:semiHidden="0" w:uiPriority="63" w:unhideWhenUsed="0"/>
+    <w:lsdException w:name="Medium Shading 2 Accent 4" w:semiHidden="0" w:uiPriority="64" w:unhideWhenUsed="0"/>
+    <w:lsdException w:name="Medium List 1 Accent 4" w:semiHidden="0" w:uiPriority="65" w:unhideWhenUsed="0"/>
+    <w:lsdException w:name="Medium List 2 Accent 4" w:semiHidden="0" w:uiPriority="66" w:unhideWhenUsed="0"/>
+    <w:lsdException w:name="Medium Grid 1 Accent 4" w:semiHidden="0" w:uiPriority="67" w:unhideWhenUsed="0"/>
+    <w:lsdException w:name="Medium Grid 2 Accent 4" w:semiHidden="0" w:uiPriority="68" w:unhideWhenUsed="0"/>
+    <w:lsdException w:name="Medium Grid 3 Accent 4" w:semiHidden="0" w:uiPriority="69" w:unhideWhenUsed="0"/>
+    <w:lsdException w:name="Dark List Accent 4" w:semiHidden="0" w:uiPriority="70" w:unhideWhenUsed="0"/>
+    <w:lsdException w:name="Colorful Shading Accent 4" w:semiHidden="0" w:uiPriority="71" w:unhideWhenUsed="0"/>
+    <w:lsdException w:name="Colorful List Accent 4" w:semiHidden="0" w:uiPriority="72" w:unhideWhenUsed="0"/>
+    <w:lsdException w:name="Colorful Grid Accent 4" w:semiHidden="0" w:uiPriority="73" w:unhideWhenUsed="0"/>
+    <w:lsdException w:name="Light Shading Accent 5" w:semiHidden="0" w:uiPriority="60" w:unhideWhenUsed="0"/>
+    <w:lsdException w:name="Light List Accent 5" w:semiHidden="0" w:uiPriority="61" w:unhideWhenUsed="0"/>
+    <w:lsdException w:name="Light Grid Accent 5" w:semiHidden="0" w:uiPriority="62" w:unhideWhenUsed="0"/>
+    <w:lsdException w:name="Medium Shading 1 Accent 5" w:semiHidden="0" w:uiPriority="63" w:unhideWhenUsed="0"/>
+    <w:lsdException w:name="Medium Shading 2 Accent 5" w:semiHidden="0" w:uiPriority="64" w:unhideWhenUsed="0"/>
+    <w:lsdException w:name="Medium List 1 Accent 5" w:semiHidden="0" w:uiPriority="65" w:unhideWhenUsed="0"/>
+    <w:lsdException w:name="Medium List 2 Accent 5" w:semiHidden="0" w:uiPriority="66" w:unhideWhenUsed="0"/>
+    <w:lsdException w:name="Medium Grid 1 Accent 5" w:semiHidden="0" w:uiPriority="67" w:unhideWhenUsed="0"/>
+    <w:lsdException w:name="Medium Grid 2 Accent 5" w:semiHidden="0" w:uiPriority="68" w:unhideWhenUsed="0"/>
+    <w:lsdException w:name="Medium Grid 3 Accent 5" w:semiHidden="0" w:uiPriority="69" w:unhideWhenUsed="0"/>
+    <w:lsdException w:name="Dark List Accent 5" w:semiHidden="0" w:uiPriority="70" w:unhideWhenUsed="0"/>
+    <w:lsdException w:name="Colorful Shading Accent 5" w:semiHidden="0" w:uiPriority="71" w:unhideWhenUsed="0"/>
+    <w:lsdException w:name="Colorful List Accent 5" w:semiHidden="0" w:uiPriority="72" w:unhideWhenUsed="0"/>
+    <w:lsdException w:name="Colorful Grid Accent 5" w:semiHidden="0" w:uiPriority="73" w:unhideWhenUsed="0"/>
+    <w:lsdException w:name="Light Shading Accent 6" w:semiHidden="0" w:uiPriority="60" w:unhideWhenUsed="0"/>
+    <w:lsdException w:name="Light List Accent 6" w:semiHidden="0" w:uiPriority="61" w:unhideWhenUsed="0"/>
+    <w:lsdException w:name="Light Grid Accent 6" w:semiHidden="0" w:uiPriority="62" w:unhideWhenUsed="0"/>
+    <w:lsdException w:name="Medium Shading 1 Accent 6" w:semiHidden="0" w:uiPriority="63" w:unhideWhenUsed="0"/>
+    <w:lsdException w:name="Medium Shading 2 Accent 6" w:semiHidden="0" w:uiPriority="64" w:unhideWhenUsed="0"/>
+    <w:lsdException w:name="Medium List 1 Accent 6" w:semiHidden="0" w:uiPriority="65" w:unhideWhenUsed="0"/>
+    <w:lsdException w:name="Medium List 2 Accent 6" w:semiHidden="0" w:uiPriority="66" w:unhideWhenUsed="0"/>
+    <w:lsdException w:name="Medium Grid 1 Accent 6" w:semiHidden="0" w:uiPriority="67" w:unhideWhenUsed="0"/>
+    <w:lsdException w:name="Medium Grid 2 Accent 6" w:semiHidden="0" w:uiPriority="68" w:unhideWhenUsed="0"/>
+    <w:lsdException w:name="Medium Grid 3 Accent 6" w:semiHidden="0" w:uiPriority="69" w:unhideWhenUsed="0"/>
+    <w:lsdException w:name="Dark List Accent 6" w:semiHidden="0" w:uiPriority="70" w:unhideWhenUsed="0"/>
+    <w:lsdException w:name="Colorful Shading Accent 6" w:semiHidden="0" w:uiPriority="71" w:unhideWhenUsed="0"/>
+    <w:lsdException w:name="Colorful List Accent 6" w:semiHidden="0" w:uiPriority="72" w:unhideWhenUsed="0"/>
+    <w:lsdException w:name="Colorful Grid Accent 6" w:semiHidden="0" w:uiPriority="73" w:unhideWhenUsed="0"/>
+    <w:lsdException w:name="Subtle Emphasis" w:semiHidden="0" w:uiPriority="19" w:unhideWhenUsed="0" w:qFormat="1"/>
+    <w:lsdException w:name="Intense Emphasis" w:semiHidden="0" w:uiPriority="21" w:unhideWhenUsed="0" w:qFormat="1"/>
+    <w:lsdException w:name="Subtle Reference" w:semiHidden="0" w:uiPriority="31" w:unhideWhenUsed="0" w:qFormat="1"/>
+    <w:lsdException w:name="Intense Reference" w:semiHidden="0" w:uiPriority="32" w:unhideWhenUsed="0" w:qFormat="1"/>
+    <w:lsdException w:name="Book Title" w:semiHidden="0" w:uiPriority="33" w:unhideWhenUsed="0" w:qFormat="1"/>
+    <w:lsdException w:name="Bibliography" w:uiPriority="37"/>
+    <w:lsdException w:name="TOC Heading" w:uiPriority="39" w:qFormat="1"/>
+  </w:latentStyles>
+  <w:style w:type="paragraph" w:default="1" w:styleId="Normal">
+    <w:name w:val="Normal"/>
+    <w:qFormat/>
+  </w:style>
+  <w:style w:type="paragraph" w:styleId="Heading1">
+    <w:name w:val="heading 1"/>
+    <w:basedOn w:val="Normal"/>
+    <w:next w:val="Normal"/>
+    <w:link w:val="Heading1Char"/>
+    <w:uiPriority w:val="9"/>
+    <w:qFormat/>
+    <w:rsid w:val="00976435"/>
+    <w:pPr>
+      <w:keepNext/>
+      <w:keepLines/>
+      <w:spacing w:before="480" w:after="0"/>
+      <w:outlineLvl w:val="0"/>
+    </w:pPr>
+    <w:rPr>
+      <w:rFonts w:asciiTheme="majorHAnsi" w:eastAsiaTheme="majorEastAsia" w:hAnsiTheme="majorHAnsi" w:cstheme="majorBidi"/>
+      <w:b/>
+      <w:bCs/>
+      <w:color w:val="365F91" w:themeColor="accent1" w:themeShade="BF"/>
+      <w:sz w:val="28"/>
+      <w:szCs w:val="28"/>
+    </w:rPr>
+  </w:style>
+  <w:style w:type="character" w:default="1" w:styleId="DefaultParagraphFont">
+    <w:name w:val="Default Paragraph Font"/>
+    <w:uiPriority w:val="1"/>
+    <w:semiHidden/>
+    <w:unhideWhenUsed/>
+  </w:style>
+  <w:style w:type="table" w:default="1" w:styleId="TableNormal">
+    <w:name w:val="Normal Table"/>
+    <w:uiPriority w:val="99"/>
+    <w:semiHidden/>
+    <w:unhideWhenUsed/>
+    <w:tblPr>
+      <w:tblInd w:w="0" w:type="dxa"/>
+      <w:tblCellMar>
+        <w:top w:w="0" w:type="dxa"/>
+        <w:left w:w="108" w:type="dxa"/>
+        <w:bottom w:w="0" w:type="dxa"/>
+        <w:right w:w="108" w:type="dxa"/>
+      </w:tblCellMar>
+    </w:tblPr>
+  </w:style>
+  <w:style w:type="numbering" w:default="1" w:styleId="NoList">
+    <w:name w:val="No List"/>
+    <w:uiPriority w:val="99"/>
+    <w:semiHidden/>
+    <w:unhideWhenUsed/>
+  </w:style>
+  <w:style w:type="paragraph" w:styleId="ListParagraph">
+    <w:name w:val="List Paragraph"/>
+    <w:basedOn w:val="Normal"/>
+    <w:uiPriority w:val="34"/>
+    <w:qFormat/>
+    <w:rsid w:val="00217B73"/>
+    <w:pPr>
+      <w:ind w:left="720"/>
+      <w:contextualSpacing/>
+    </w:pPr>
+  </w:style>
+  <w:style w:type="table" w:styleId="TableGrid">
+    <w:name w:val="Table Grid"/>
+    <w:basedOn w:val="TableNormal"/>
+    <w:uiPriority w:val="59"/>
+    <w:rsid w:val="009F72CA"/>
+    <w:pPr>
+      <w:spacing w:after="0" w:line="240" w:lineRule="auto"/>
+    </w:pPr>
+    <w:tblPr>
+      <w:tblInd w:w="0" w:type="dxa"/>
+      <w:tblBorders>
+        <w:top w:val="single" w:sz="4" w:space="0" w:color="auto"/>
+        <w:left w:val="single" w:sz="4" w:space="0" w:color="auto"/>
+        <w:bottom w:val="single" w:sz="4" w:space="0" w:color="auto"/>
+        <w:right w:val="single" w:sz="4" w:space="0" w:color="auto"/>
+        <w:insideH w:val="single" w:sz="4" w:space="0" w:color="auto"/>
+        <w:insideV w:val="single" w:sz="4" w:space="0" w:color="auto"/>
+      </w:tblBorders>
+      <w:tblCellMar>
+        <w:top w:w="0" w:type="dxa"/>
+        <w:left w:w="108" w:type="dxa"/>
+        <w:bottom w:w="0" w:type="dxa"/>
+        <w:right w:w="108" w:type="dxa"/>
+      </w:tblCellMar>
     </w:tblPr>
   </w:style>
   <w:style w:type="paragraph" w:styleId="BalloonText">
@@ -5164,7 +5389,7 @@
 </file>
 
 <file path=customXml/itemProps1.xml><?xml version="1.0" encoding="utf-8"?>
-<ds:datastoreItem xmlns:ds="http://schemas.openxmlformats.org/officeDocument/2006/customXml" ds:itemID="{19C427EB-7D3F-4470-8E18-6AF94141FC02}">
+<ds:datastoreItem xmlns:ds="http://schemas.openxmlformats.org/officeDocument/2006/customXml" ds:itemID="{C6E072E0-A12D-4BBE-A4FA-34C52122C92F}">
   <ds:schemaRefs>
     <ds:schemaRef ds:uri="http://schemas.openxmlformats.org/officeDocument/2006/bibliography"/>
   </ds:schemaRefs>

</xml_diff>